<commit_message>
PRAY FOR MY SLEEP. F
</commit_message>
<xml_diff>
--- a/documentation/main_documentation.docx
+++ b/documentation/main_documentation.docx
@@ -367,7 +367,7 @@
           <w:r>
             <w:fldChar w:fldCharType="separate"/>
           </w:r>
-          <w:hyperlink w:anchor="_Toc20082388" w:history="1">
+          <w:hyperlink w:anchor="_Toc20955610" w:history="1">
             <w:r>
               <w:rPr>
                 <w:rStyle w:val="Hyperlink"/>
@@ -409,7 +409,7 @@
                 <w:noProof/>
                 <w:webHidden/>
               </w:rPr>
-              <w:instrText xml:space="preserve"> PAGEREF _Toc20082388 \h </w:instrText>
+              <w:instrText xml:space="preserve"> PAGEREF _Toc20955610 \h </w:instrText>
             </w:r>
             <w:r>
               <w:rPr>
@@ -453,7 +453,7 @@
               <w:lang w:eastAsia="de-DE"/>
             </w:rPr>
           </w:pPr>
-          <w:hyperlink w:anchor="_Toc20082389" w:history="1">
+          <w:hyperlink w:anchor="_Toc20955611" w:history="1">
             <w:r>
               <w:rPr>
                 <w:rStyle w:val="Hyperlink"/>
@@ -495,7 +495,7 @@
                 <w:noProof/>
                 <w:webHidden/>
               </w:rPr>
-              <w:instrText xml:space="preserve"> PAGEREF _Toc20082389 \h </w:instrText>
+              <w:instrText xml:space="preserve"> PAGEREF _Toc20955611 \h </w:instrText>
             </w:r>
             <w:r>
               <w:rPr>
@@ -539,7 +539,7 @@
               <w:lang w:eastAsia="de-DE"/>
             </w:rPr>
           </w:pPr>
-          <w:hyperlink w:anchor="_Toc20082390" w:history="1">
+          <w:hyperlink w:anchor="_Toc20955612" w:history="1">
             <w:r>
               <w:rPr>
                 <w:rStyle w:val="Hyperlink"/>
@@ -581,7 +581,7 @@
                 <w:noProof/>
                 <w:webHidden/>
               </w:rPr>
-              <w:instrText xml:space="preserve"> PAGEREF _Toc20082390 \h </w:instrText>
+              <w:instrText xml:space="preserve"> PAGEREF _Toc20955612 \h </w:instrText>
             </w:r>
             <w:r>
               <w:rPr>
@@ -625,7 +625,7 @@
               <w:lang w:eastAsia="de-DE"/>
             </w:rPr>
           </w:pPr>
-          <w:hyperlink w:anchor="_Toc20082391" w:history="1">
+          <w:hyperlink w:anchor="_Toc20955613" w:history="1">
             <w:r>
               <w:rPr>
                 <w:rStyle w:val="Hyperlink"/>
@@ -667,7 +667,7 @@
                 <w:noProof/>
                 <w:webHidden/>
               </w:rPr>
-              <w:instrText xml:space="preserve"> PAGEREF _Toc20082391 \h </w:instrText>
+              <w:instrText xml:space="preserve"> PAGEREF _Toc20955613 \h </w:instrText>
             </w:r>
             <w:r>
               <w:rPr>
@@ -711,7 +711,7 @@
               <w:lang w:eastAsia="de-DE"/>
             </w:rPr>
           </w:pPr>
-          <w:hyperlink w:anchor="_Toc20082392" w:history="1">
+          <w:hyperlink w:anchor="_Toc20955614" w:history="1">
             <w:r>
               <w:rPr>
                 <w:rStyle w:val="Hyperlink"/>
@@ -753,7 +753,7 @@
                 <w:noProof/>
                 <w:webHidden/>
               </w:rPr>
-              <w:instrText xml:space="preserve"> PAGEREF _Toc20082392 \h </w:instrText>
+              <w:instrText xml:space="preserve"> PAGEREF _Toc20955614 \h </w:instrText>
             </w:r>
             <w:r>
               <w:rPr>
@@ -797,7 +797,7 @@
               <w:lang w:eastAsia="de-DE"/>
             </w:rPr>
           </w:pPr>
-          <w:hyperlink w:anchor="_Toc20082393" w:history="1">
+          <w:hyperlink w:anchor="_Toc20955615" w:history="1">
             <w:r>
               <w:rPr>
                 <w:rStyle w:val="Hyperlink"/>
@@ -839,7 +839,7 @@
                 <w:noProof/>
                 <w:webHidden/>
               </w:rPr>
-              <w:instrText xml:space="preserve"> PAGEREF _Toc20082393 \h </w:instrText>
+              <w:instrText xml:space="preserve"> PAGEREF _Toc20955615 \h </w:instrText>
             </w:r>
             <w:r>
               <w:rPr>
@@ -883,7 +883,7 @@
               <w:lang w:eastAsia="de-DE"/>
             </w:rPr>
           </w:pPr>
-          <w:hyperlink w:anchor="_Toc20082394" w:history="1">
+          <w:hyperlink w:anchor="_Toc20955616" w:history="1">
             <w:r>
               <w:rPr>
                 <w:rStyle w:val="Hyperlink"/>
@@ -925,7 +925,7 @@
                 <w:noProof/>
                 <w:webHidden/>
               </w:rPr>
-              <w:instrText xml:space="preserve"> PAGEREF _Toc20082394 \h </w:instrText>
+              <w:instrText xml:space="preserve"> PAGEREF _Toc20955616 \h </w:instrText>
             </w:r>
             <w:r>
               <w:rPr>
@@ -969,7 +969,7 @@
               <w:lang w:eastAsia="de-DE"/>
             </w:rPr>
           </w:pPr>
-          <w:hyperlink w:anchor="_Toc20082395" w:history="1">
+          <w:hyperlink w:anchor="_Toc20955617" w:history="1">
             <w:r>
               <w:rPr>
                 <w:rStyle w:val="Hyperlink"/>
@@ -1011,7 +1011,7 @@
                 <w:noProof/>
                 <w:webHidden/>
               </w:rPr>
-              <w:instrText xml:space="preserve"> PAGEREF _Toc20082395 \h </w:instrText>
+              <w:instrText xml:space="preserve"> PAGEREF _Toc20955617 \h </w:instrText>
             </w:r>
             <w:r>
               <w:rPr>
@@ -1055,7 +1055,7 @@
               <w:lang w:eastAsia="de-DE"/>
             </w:rPr>
           </w:pPr>
-          <w:hyperlink w:anchor="_Toc20082396" w:history="1">
+          <w:hyperlink w:anchor="_Toc20955618" w:history="1">
             <w:r>
               <w:rPr>
                 <w:rStyle w:val="Hyperlink"/>
@@ -1076,7 +1076,7 @@
                 <w:rStyle w:val="Hyperlink"/>
                 <w:noProof/>
               </w:rPr>
-              <w:t xml:space="preserve">Aufbau </w:t>
+              <w:t>Aufbau</w:t>
             </w:r>
             <w:r>
               <w:rPr>
@@ -1097,7 +1097,7 @@
                 <w:noProof/>
                 <w:webHidden/>
               </w:rPr>
-              <w:instrText xml:space="preserve"> PAGEREF _Toc20082396 \h </w:instrText>
+              <w:instrText xml:space="preserve"> PAGEREF _Toc20955618 \h </w:instrText>
             </w:r>
             <w:r>
               <w:rPr>
@@ -1141,7 +1141,7 @@
               <w:lang w:eastAsia="de-DE"/>
             </w:rPr>
           </w:pPr>
-          <w:hyperlink w:anchor="_Toc20082397" w:history="1">
+          <w:hyperlink w:anchor="_Toc20955619" w:history="1">
             <w:r>
               <w:rPr>
                 <w:rStyle w:val="Hyperlink"/>
@@ -1162,7 +1162,7 @@
                 <w:rStyle w:val="Hyperlink"/>
                 <w:noProof/>
               </w:rPr>
-              <w:t>Software – Planung: Ablauf</w:t>
+              <w:t>Software – Planung</w:t>
             </w:r>
             <w:r>
               <w:rPr>
@@ -1183,7 +1183,7 @@
                 <w:noProof/>
                 <w:webHidden/>
               </w:rPr>
-              <w:instrText xml:space="preserve"> PAGEREF _Toc20082397 \h </w:instrText>
+              <w:instrText xml:space="preserve"> PAGEREF _Toc20955619 \h </w:instrText>
             </w:r>
             <w:r>
               <w:rPr>
@@ -1203,7 +1203,7 @@
                 <w:noProof/>
                 <w:webHidden/>
               </w:rPr>
-              <w:t>2</w:t>
+              <w:t>4</w:t>
             </w:r>
             <w:r>
               <w:rPr>
@@ -1227,7 +1227,7 @@
               <w:lang w:eastAsia="de-DE"/>
             </w:rPr>
           </w:pPr>
-          <w:hyperlink w:anchor="_Toc20082398" w:history="1">
+          <w:hyperlink w:anchor="_Toc20955620" w:history="1">
             <w:r>
               <w:rPr>
                 <w:rStyle w:val="Hyperlink"/>
@@ -1269,7 +1269,7 @@
                 <w:noProof/>
                 <w:webHidden/>
               </w:rPr>
-              <w:instrText xml:space="preserve"> PAGEREF _Toc20082398 \h </w:instrText>
+              <w:instrText xml:space="preserve"> PAGEREF _Toc20955620 \h </w:instrText>
             </w:r>
             <w:r>
               <w:rPr>
@@ -1289,7 +1289,7 @@
                 <w:noProof/>
                 <w:webHidden/>
               </w:rPr>
-              <w:t>2</w:t>
+              <w:t>5</w:t>
             </w:r>
             <w:r>
               <w:rPr>
@@ -1313,7 +1313,7 @@
               <w:lang w:eastAsia="de-DE"/>
             </w:rPr>
           </w:pPr>
-          <w:hyperlink w:anchor="_Toc20082399" w:history="1">
+          <w:hyperlink w:anchor="_Toc20955621" w:history="1">
             <w:r>
               <w:rPr>
                 <w:rStyle w:val="Hyperlink"/>
@@ -1355,7 +1355,7 @@
                 <w:noProof/>
                 <w:webHidden/>
               </w:rPr>
-              <w:instrText xml:space="preserve"> PAGEREF _Toc20082399 \h </w:instrText>
+              <w:instrText xml:space="preserve"> PAGEREF _Toc20955621 \h </w:instrText>
             </w:r>
             <w:r>
               <w:rPr>
@@ -1375,7 +1375,7 @@
                 <w:noProof/>
                 <w:webHidden/>
               </w:rPr>
-              <w:t>3</w:t>
+              <w:t>6</w:t>
             </w:r>
             <w:r>
               <w:rPr>
@@ -1399,7 +1399,7 @@
               <w:lang w:eastAsia="de-DE"/>
             </w:rPr>
           </w:pPr>
-          <w:hyperlink w:anchor="_Toc20082400" w:history="1">
+          <w:hyperlink w:anchor="_Toc20955622" w:history="1">
             <w:r>
               <w:rPr>
                 <w:rStyle w:val="Hyperlink"/>
@@ -1441,7 +1441,7 @@
                 <w:noProof/>
                 <w:webHidden/>
               </w:rPr>
-              <w:instrText xml:space="preserve"> PAGEREF _Toc20082400 \h </w:instrText>
+              <w:instrText xml:space="preserve"> PAGEREF _Toc20955622 \h </w:instrText>
             </w:r>
             <w:r>
               <w:rPr>
@@ -1461,7 +1461,7 @@
                 <w:noProof/>
                 <w:webHidden/>
               </w:rPr>
-              <w:t>4</w:t>
+              <w:t>7</w:t>
             </w:r>
             <w:r>
               <w:rPr>
@@ -1485,7 +1485,7 @@
               <w:lang w:eastAsia="de-DE"/>
             </w:rPr>
           </w:pPr>
-          <w:hyperlink w:anchor="_Toc20082401" w:history="1">
+          <w:hyperlink w:anchor="_Toc20955623" w:history="1">
             <w:r>
               <w:rPr>
                 <w:rStyle w:val="Hyperlink"/>
@@ -1527,7 +1527,7 @@
                 <w:noProof/>
                 <w:webHidden/>
               </w:rPr>
-              <w:instrText xml:space="preserve"> PAGEREF _Toc20082401 \h </w:instrText>
+              <w:instrText xml:space="preserve"> PAGEREF _Toc20955623 \h </w:instrText>
             </w:r>
             <w:r>
               <w:rPr>
@@ -1547,7 +1547,7 @@
                 <w:noProof/>
                 <w:webHidden/>
               </w:rPr>
-              <w:t>5</w:t>
+              <w:t>8</w:t>
             </w:r>
             <w:r>
               <w:rPr>
@@ -1571,7 +1571,7 @@
               <w:lang w:eastAsia="de-DE"/>
             </w:rPr>
           </w:pPr>
-          <w:hyperlink w:anchor="_Toc20082402" w:history="1">
+          <w:hyperlink w:anchor="_Toc20955624" w:history="1">
             <w:r>
               <w:rPr>
                 <w:rStyle w:val="Hyperlink"/>
@@ -1613,7 +1613,7 @@
                 <w:noProof/>
                 <w:webHidden/>
               </w:rPr>
-              <w:instrText xml:space="preserve"> PAGEREF _Toc20082402 \h </w:instrText>
+              <w:instrText xml:space="preserve"> PAGEREF _Toc20955624 \h </w:instrText>
             </w:r>
             <w:r>
               <w:rPr>
@@ -1633,7 +1633,7 @@
                 <w:noProof/>
                 <w:webHidden/>
               </w:rPr>
-              <w:t>5</w:t>
+              <w:t>8</w:t>
             </w:r>
             <w:r>
               <w:rPr>
@@ -1657,7 +1657,7 @@
               <w:lang w:eastAsia="de-DE"/>
             </w:rPr>
           </w:pPr>
-          <w:hyperlink w:anchor="_Toc20082403" w:history="1">
+          <w:hyperlink w:anchor="_Toc20955625" w:history="1">
             <w:r>
               <w:rPr>
                 <w:rStyle w:val="Hyperlink"/>
@@ -1699,7 +1699,7 @@
                 <w:noProof/>
                 <w:webHidden/>
               </w:rPr>
-              <w:instrText xml:space="preserve"> PAGEREF _Toc20082403 \h </w:instrText>
+              <w:instrText xml:space="preserve"> PAGEREF _Toc20955625 \h </w:instrText>
             </w:r>
             <w:r>
               <w:rPr>
@@ -1719,7 +1719,7 @@
                 <w:noProof/>
                 <w:webHidden/>
               </w:rPr>
-              <w:t>5</w:t>
+              <w:t>8</w:t>
             </w:r>
             <w:r>
               <w:rPr>
@@ -1743,7 +1743,7 @@
               <w:lang w:eastAsia="de-DE"/>
             </w:rPr>
           </w:pPr>
-          <w:hyperlink w:anchor="_Toc20082404" w:history="1">
+          <w:hyperlink w:anchor="_Toc20955626" w:history="1">
             <w:r>
               <w:rPr>
                 <w:rStyle w:val="Hyperlink"/>
@@ -1785,7 +1785,7 @@
                 <w:noProof/>
                 <w:webHidden/>
               </w:rPr>
-              <w:instrText xml:space="preserve"> PAGEREF _Toc20082404 \h </w:instrText>
+              <w:instrText xml:space="preserve"> PAGEREF _Toc20955626 \h </w:instrText>
             </w:r>
             <w:r>
               <w:rPr>
@@ -1805,7 +1805,7 @@
                 <w:noProof/>
                 <w:webHidden/>
               </w:rPr>
-              <w:t>5</w:t>
+              <w:t>8</w:t>
             </w:r>
             <w:r>
               <w:rPr>
@@ -1829,7 +1829,7 @@
               <w:lang w:eastAsia="de-DE"/>
             </w:rPr>
           </w:pPr>
-          <w:hyperlink w:anchor="_Toc20082405" w:history="1">
+          <w:hyperlink w:anchor="_Toc20955627" w:history="1">
             <w:r>
               <w:rPr>
                 <w:rStyle w:val="Hyperlink"/>
@@ -1871,7 +1871,7 @@
                 <w:noProof/>
                 <w:webHidden/>
               </w:rPr>
-              <w:instrText xml:space="preserve"> PAGEREF _Toc20082405 \h </w:instrText>
+              <w:instrText xml:space="preserve"> PAGEREF _Toc20955627 \h </w:instrText>
             </w:r>
             <w:r>
               <w:rPr>
@@ -1891,7 +1891,7 @@
                 <w:noProof/>
                 <w:webHidden/>
               </w:rPr>
-              <w:t>5</w:t>
+              <w:t>8</w:t>
             </w:r>
             <w:r>
               <w:rPr>
@@ -1915,7 +1915,7 @@
               <w:lang w:eastAsia="de-DE"/>
             </w:rPr>
           </w:pPr>
-          <w:hyperlink w:anchor="_Toc20082406" w:history="1">
+          <w:hyperlink w:anchor="_Toc20955628" w:history="1">
             <w:r>
               <w:rPr>
                 <w:rStyle w:val="Hyperlink"/>
@@ -1957,7 +1957,7 @@
                 <w:noProof/>
                 <w:webHidden/>
               </w:rPr>
-              <w:instrText xml:space="preserve"> PAGEREF _Toc20082406 \h </w:instrText>
+              <w:instrText xml:space="preserve"> PAGEREF _Toc20955628 \h </w:instrText>
             </w:r>
             <w:r>
               <w:rPr>
@@ -1977,7 +1977,7 @@
                 <w:noProof/>
                 <w:webHidden/>
               </w:rPr>
-              <w:t>5</w:t>
+              <w:t>8</w:t>
             </w:r>
             <w:r>
               <w:rPr>
@@ -2001,7 +2001,7 @@
               <w:lang w:eastAsia="de-DE"/>
             </w:rPr>
           </w:pPr>
-          <w:hyperlink w:anchor="_Toc20082407" w:history="1">
+          <w:hyperlink w:anchor="_Toc20955629" w:history="1">
             <w:r>
               <w:rPr>
                 <w:rStyle w:val="Hyperlink"/>
@@ -2043,7 +2043,7 @@
                 <w:noProof/>
                 <w:webHidden/>
               </w:rPr>
-              <w:instrText xml:space="preserve"> PAGEREF _Toc20082407 \h </w:instrText>
+              <w:instrText xml:space="preserve"> PAGEREF _Toc20955629 \h </w:instrText>
             </w:r>
             <w:r>
               <w:rPr>
@@ -2063,7 +2063,7 @@
                 <w:noProof/>
                 <w:webHidden/>
               </w:rPr>
-              <w:t>5</w:t>
+              <w:t>8</w:t>
             </w:r>
             <w:r>
               <w:rPr>
@@ -2087,7 +2087,7 @@
               <w:lang w:eastAsia="de-DE"/>
             </w:rPr>
           </w:pPr>
-          <w:hyperlink w:anchor="_Toc20082408" w:history="1">
+          <w:hyperlink w:anchor="_Toc20955630" w:history="1">
             <w:r>
               <w:rPr>
                 <w:rStyle w:val="Hyperlink"/>
@@ -2129,7 +2129,7 @@
                 <w:noProof/>
                 <w:webHidden/>
               </w:rPr>
-              <w:instrText xml:space="preserve"> PAGEREF _Toc20082408 \h </w:instrText>
+              <w:instrText xml:space="preserve"> PAGEREF _Toc20955630 \h </w:instrText>
             </w:r>
             <w:r>
               <w:rPr>
@@ -2149,7 +2149,7 @@
                 <w:noProof/>
                 <w:webHidden/>
               </w:rPr>
-              <w:t>5</w:t>
+              <w:t>8</w:t>
             </w:r>
             <w:r>
               <w:rPr>
@@ -2173,7 +2173,7 @@
               <w:lang w:eastAsia="de-DE"/>
             </w:rPr>
           </w:pPr>
-          <w:hyperlink w:anchor="_Toc20082409" w:history="1">
+          <w:hyperlink w:anchor="_Toc20955631" w:history="1">
             <w:r>
               <w:rPr>
                 <w:rStyle w:val="Hyperlink"/>
@@ -2215,7 +2215,7 @@
                 <w:noProof/>
                 <w:webHidden/>
               </w:rPr>
-              <w:instrText xml:space="preserve"> PAGEREF _Toc20082409 \h </w:instrText>
+              <w:instrText xml:space="preserve"> PAGEREF _Toc20955631 \h </w:instrText>
             </w:r>
             <w:r>
               <w:rPr>
@@ -2235,7 +2235,7 @@
                 <w:noProof/>
                 <w:webHidden/>
               </w:rPr>
-              <w:t>5</w:t>
+              <w:t>8</w:t>
             </w:r>
             <w:r>
               <w:rPr>
@@ -2259,7 +2259,7 @@
               <w:lang w:eastAsia="de-DE"/>
             </w:rPr>
           </w:pPr>
-          <w:hyperlink w:anchor="_Toc20082410" w:history="1">
+          <w:hyperlink w:anchor="_Toc20955632" w:history="1">
             <w:r>
               <w:rPr>
                 <w:rStyle w:val="Hyperlink"/>
@@ -2301,7 +2301,7 @@
                 <w:noProof/>
                 <w:webHidden/>
               </w:rPr>
-              <w:instrText xml:space="preserve"> PAGEREF _Toc20082410 \h </w:instrText>
+              <w:instrText xml:space="preserve"> PAGEREF _Toc20955632 \h </w:instrText>
             </w:r>
             <w:r>
               <w:rPr>
@@ -2321,7 +2321,7 @@
                 <w:noProof/>
                 <w:webHidden/>
               </w:rPr>
-              <w:t>5</w:t>
+              <w:t>8</w:t>
             </w:r>
             <w:r>
               <w:rPr>
@@ -2345,7 +2345,7 @@
               <w:lang w:eastAsia="de-DE"/>
             </w:rPr>
           </w:pPr>
-          <w:hyperlink w:anchor="_Toc20082411" w:history="1">
+          <w:hyperlink w:anchor="_Toc20955633" w:history="1">
             <w:r>
               <w:rPr>
                 <w:rStyle w:val="Hyperlink"/>
@@ -2387,7 +2387,7 @@
                 <w:noProof/>
                 <w:webHidden/>
               </w:rPr>
-              <w:instrText xml:space="preserve"> PAGEREF _Toc20082411 \h </w:instrText>
+              <w:instrText xml:space="preserve"> PAGEREF _Toc20955633 \h </w:instrText>
             </w:r>
             <w:r>
               <w:rPr>
@@ -2407,7 +2407,7 @@
                 <w:noProof/>
                 <w:webHidden/>
               </w:rPr>
-              <w:t>5</w:t>
+              <w:t>8</w:t>
             </w:r>
             <w:r>
               <w:rPr>
@@ -2431,7 +2431,7 @@
               <w:lang w:eastAsia="de-DE"/>
             </w:rPr>
           </w:pPr>
-          <w:hyperlink w:anchor="_Toc20082412" w:history="1">
+          <w:hyperlink w:anchor="_Toc20955634" w:history="1">
             <w:r>
               <w:rPr>
                 <w:rStyle w:val="Hyperlink"/>
@@ -2473,7 +2473,7 @@
                 <w:noProof/>
                 <w:webHidden/>
               </w:rPr>
-              <w:instrText xml:space="preserve"> PAGEREF _Toc20082412 \h </w:instrText>
+              <w:instrText xml:space="preserve"> PAGEREF _Toc20955634 \h </w:instrText>
             </w:r>
             <w:r>
               <w:rPr>
@@ -2493,7 +2493,7 @@
                 <w:noProof/>
                 <w:webHidden/>
               </w:rPr>
-              <w:t>5</w:t>
+              <w:t>8</w:t>
             </w:r>
             <w:r>
               <w:rPr>
@@ -2517,7 +2517,7 @@
               <w:lang w:eastAsia="de-DE"/>
             </w:rPr>
           </w:pPr>
-          <w:hyperlink w:anchor="_Toc20082413" w:history="1">
+          <w:hyperlink w:anchor="_Toc20955635" w:history="1">
             <w:r>
               <w:rPr>
                 <w:rStyle w:val="Hyperlink"/>
@@ -2559,7 +2559,7 @@
                 <w:noProof/>
                 <w:webHidden/>
               </w:rPr>
-              <w:instrText xml:space="preserve"> PAGEREF _Toc20082413 \h </w:instrText>
+              <w:instrText xml:space="preserve"> PAGEREF _Toc20955635 \h </w:instrText>
             </w:r>
             <w:r>
               <w:rPr>
@@ -2579,7 +2579,7 @@
                 <w:noProof/>
                 <w:webHidden/>
               </w:rPr>
-              <w:t>5</w:t>
+              <w:t>8</w:t>
             </w:r>
             <w:r>
               <w:rPr>
@@ -2620,7 +2620,13 @@
         <w:rPr>
           <w:noProof/>
         </w:rPr>
-        <w:t>Abbildungsverzeichnis</w:t>
+        <w:t>Einbindung</w:t>
+      </w:r>
+      <w:r>
+        <w:rPr>
+          <w:noProof/>
+        </w:rPr>
+        <w:t>sverzeichnis</w:t>
       </w:r>
     </w:p>
     <w:p>
@@ -2659,7 +2665,7 @@
         </w:rPr>
         <w:fldChar w:fldCharType="separate"/>
       </w:r>
-      <w:hyperlink w:anchor="_Toc20936128" w:history="1">
+      <w:hyperlink w:anchor="_Toc20955645" w:history="1">
         <w:r>
           <w:rPr>
             <w:rStyle w:val="Hyperlink"/>
@@ -2686,7 +2692,7 @@
             <w:noProof/>
             <w:webHidden/>
           </w:rPr>
-          <w:instrText xml:space="preserve"> PAGEREF _Toc20936128 \h </w:instrText>
+          <w:instrText xml:space="preserve"> PAGEREF _Toc20955645 \h </w:instrText>
         </w:r>
         <w:r>
           <w:rPr>
@@ -2729,7 +2735,7 @@
           <w:lang w:eastAsia="de-DE"/>
         </w:rPr>
       </w:pPr>
-      <w:hyperlink w:anchor="_Toc20936129" w:history="1">
+      <w:hyperlink w:anchor="_Toc20955646" w:history="1">
         <w:r>
           <w:rPr>
             <w:rStyle w:val="Hyperlink"/>
@@ -2756,7 +2762,7 @@
             <w:noProof/>
             <w:webHidden/>
           </w:rPr>
-          <w:instrText xml:space="preserve"> PAGEREF _Toc20936129 \h </w:instrText>
+          <w:instrText xml:space="preserve"> PAGEREF _Toc20955646 \h </w:instrText>
         </w:r>
         <w:r>
           <w:rPr>
@@ -2799,7 +2805,7 @@
           <w:lang w:eastAsia="de-DE"/>
         </w:rPr>
       </w:pPr>
-      <w:hyperlink w:anchor="_Toc20936130" w:history="1">
+      <w:hyperlink w:anchor="_Toc20955647" w:history="1">
         <w:r>
           <w:rPr>
             <w:rStyle w:val="Hyperlink"/>
@@ -2826,7 +2832,7 @@
             <w:noProof/>
             <w:webHidden/>
           </w:rPr>
-          <w:instrText xml:space="preserve"> PAGEREF _Toc20936130 \h </w:instrText>
+          <w:instrText xml:space="preserve"> PAGEREF _Toc20955647 \h </w:instrText>
         </w:r>
         <w:r>
           <w:rPr>
@@ -2868,9 +2874,196 @@
           <w:bCs/>
           <w:noProof/>
         </w:rPr>
+      </w:pPr>
+      <w:r>
+        <w:rPr>
+          <w:b/>
+          <w:bCs/>
+          <w:noProof/>
+        </w:rPr>
+        <w:fldChar w:fldCharType="end"/>
+      </w:r>
+    </w:p>
+    <w:p>
+      <w:pPr>
+        <w:pStyle w:val="Inhaltsverzeichnisberschrift"/>
+        <w:rPr>
+          <w:noProof/>
+        </w:rPr>
+      </w:pPr>
+      <w:r>
+        <w:rPr>
+          <w:noProof/>
+        </w:rPr>
+        <w:t>A</w:t>
+      </w:r>
+      <w:r>
+        <w:rPr>
+          <w:noProof/>
+        </w:rPr>
+        <w:t>bbildun</w:t>
+      </w:r>
+      <w:r>
+        <w:rPr>
+          <w:noProof/>
+        </w:rPr>
+        <w:t>gsverzeichnis</w:t>
+      </w:r>
+    </w:p>
+    <w:p>
+      <w:pPr>
+        <w:pStyle w:val="Abbildungsverzeichnis"/>
+        <w:tabs>
+          <w:tab w:val="right" w:leader="dot" w:pos="9062"/>
+        </w:tabs>
+        <w:rPr>
+          <w:rFonts w:asciiTheme="minorHAnsi" w:eastAsiaTheme="minorEastAsia" w:hAnsiTheme="minorHAnsi"/>
+          <w:noProof/>
+          <w:lang w:eastAsia="de-DE"/>
+        </w:rPr>
+      </w:pPr>
+      <w:r>
+        <w:fldChar w:fldCharType="begin"/>
+      </w:r>
+      <w:r>
+        <w:instrText xml:space="preserve"> TOC \h \z \c "Abbildung" </w:instrText>
+      </w:r>
+      <w:r>
+        <w:fldChar w:fldCharType="separate"/>
+      </w:r>
+      <w:hyperlink r:id="rId12" w:anchor="_Toc20955752" w:history="1">
+        <w:r>
+          <w:rPr>
+            <w:rStyle w:val="Hyperlink"/>
+            <w:noProof/>
+          </w:rPr>
+          <w:t>Abbildung 1: Programmablaufplan, grundlegend</w:t>
+        </w:r>
+        <w:r>
+          <w:rPr>
+            <w:noProof/>
+            <w:webHidden/>
+          </w:rPr>
+          <w:tab/>
+        </w:r>
+        <w:r>
+          <w:rPr>
+            <w:noProof/>
+            <w:webHidden/>
+          </w:rPr>
+          <w:fldChar w:fldCharType="begin"/>
+        </w:r>
+        <w:r>
+          <w:rPr>
+            <w:noProof/>
+            <w:webHidden/>
+          </w:rPr>
+          <w:instrText xml:space="preserve"> PAGEREF _Toc20955752 \h </w:instrText>
+        </w:r>
+        <w:r>
+          <w:rPr>
+            <w:noProof/>
+            <w:webHidden/>
+          </w:rPr>
+        </w:r>
+        <w:r>
+          <w:rPr>
+            <w:noProof/>
+            <w:webHidden/>
+          </w:rPr>
+          <w:fldChar w:fldCharType="separate"/>
+        </w:r>
+        <w:r>
+          <w:rPr>
+            <w:noProof/>
+            <w:webHidden/>
+          </w:rPr>
+          <w:t>4</w:t>
+        </w:r>
+        <w:r>
+          <w:rPr>
+            <w:noProof/>
+            <w:webHidden/>
+          </w:rPr>
+          <w:fldChar w:fldCharType="end"/>
+        </w:r>
+      </w:hyperlink>
+    </w:p>
+    <w:p>
+      <w:pPr>
+        <w:pStyle w:val="Abbildungsverzeichnis"/>
+        <w:tabs>
+          <w:tab w:val="right" w:leader="dot" w:pos="9062"/>
+        </w:tabs>
+        <w:rPr>
+          <w:rFonts w:asciiTheme="minorHAnsi" w:eastAsiaTheme="minorEastAsia" w:hAnsiTheme="minorHAnsi"/>
+          <w:noProof/>
+          <w:lang w:eastAsia="de-DE"/>
+        </w:rPr>
+      </w:pPr>
+      <w:hyperlink w:anchor="_Toc20955753" w:history="1">
+        <w:r>
+          <w:rPr>
+            <w:rStyle w:val="Hyperlink"/>
+            <w:noProof/>
+          </w:rPr>
+          <w:t>Abbildung 2: Schaltplan</w:t>
+        </w:r>
+        <w:r>
+          <w:rPr>
+            <w:noProof/>
+            <w:webHidden/>
+          </w:rPr>
+          <w:tab/>
+        </w:r>
+        <w:r>
+          <w:rPr>
+            <w:noProof/>
+            <w:webHidden/>
+          </w:rPr>
+          <w:fldChar w:fldCharType="begin"/>
+        </w:r>
+        <w:r>
+          <w:rPr>
+            <w:noProof/>
+            <w:webHidden/>
+          </w:rPr>
+          <w:instrText xml:space="preserve"> PAGEREF _Toc20955753 \h </w:instrText>
+        </w:r>
+        <w:r>
+          <w:rPr>
+            <w:noProof/>
+            <w:webHidden/>
+          </w:rPr>
+        </w:r>
+        <w:r>
+          <w:rPr>
+            <w:noProof/>
+            <w:webHidden/>
+          </w:rPr>
+          <w:fldChar w:fldCharType="separate"/>
+        </w:r>
+        <w:r>
+          <w:rPr>
+            <w:noProof/>
+            <w:webHidden/>
+          </w:rPr>
+          <w:t>6</w:t>
+        </w:r>
+        <w:r>
+          <w:rPr>
+            <w:noProof/>
+            <w:webHidden/>
+          </w:rPr>
+          <w:fldChar w:fldCharType="end"/>
+        </w:r>
+      </w:hyperlink>
+    </w:p>
+    <w:p>
+      <w:pPr>
         <w:sectPr>
-          <w:headerReference w:type="first" r:id="rId12"/>
-          <w:footerReference w:type="first" r:id="rId13"/>
+          <w:headerReference w:type="first" r:id="rId13"/>
+          <w:footerReference w:type="first" r:id="rId14"/>
           <w:pgSz w:w="11906" w:h="16838"/>
           <w:pgMar w:top="1417" w:right="1417" w:bottom="1134" w:left="1417" w:header="708" w:footer="708" w:gutter="0"/>
           <w:cols w:space="708"/>
@@ -2879,170 +3072,163 @@
         </w:sectPr>
       </w:pPr>
       <w:r>
-        <w:rPr>
-          <w:b/>
-          <w:bCs/>
-          <w:noProof/>
-        </w:rPr>
         <w:fldChar w:fldCharType="end"/>
       </w:r>
-      <w:bookmarkStart w:id="1" w:name="_GoBack"/>
-      <w:bookmarkEnd w:id="1"/>
     </w:p>
     <w:p>
       <w:pPr>
         <w:pStyle w:val="1num"/>
       </w:pPr>
-      <w:bookmarkStart w:id="2" w:name="_Toc20082388"/>
+      <w:bookmarkStart w:id="1" w:name="_Toc20955610"/>
       <w:r>
         <w:lastRenderedPageBreak/>
         <w:t>Einleitung</w:t>
       </w:r>
+      <w:bookmarkEnd w:id="1"/>
+    </w:p>
+    <w:p>
+      <w:pPr>
+        <w:jc w:val="both"/>
+      </w:pPr>
+      <w:r>
+        <w:t>Das Projekt und die Dokumentation wurden durch die Autoren eigenständig durchgeführt und dokumentiert.</w:t>
+      </w:r>
+      <w:r>
+        <w:t xml:space="preserve"> Betreut wurde es von Herrn Hennig und wurde im Schulunterricht am Heinz-Nixdorf Berufskolleg durchgeführt. </w:t>
+      </w:r>
+      <w:r>
+        <w:t xml:space="preserve">Die Projektarbeit inklusive Dokumentation ist </w:t>
+      </w:r>
+      <w:r>
+        <w:t xml:space="preserve">geistiges Eigentum </w:t>
+      </w:r>
+      <w:r>
+        <w:t>nach §2 UrhG und darf lediglich durch Rechteinhaber (Autoren) und berechtige Dritte (Angestellte Lehrer des Heinz – Nixdorf Berufskolleg</w:t>
+      </w:r>
+      <w:r>
+        <w:t>s</w:t>
+      </w:r>
+      <w:r>
+        <w:t>)</w:t>
+      </w:r>
+      <w:r>
+        <w:t xml:space="preserve"> nach §§ 15, 16, 17,18 &amp; 19 UrhG verwertet werden.</w:t>
+      </w:r>
+    </w:p>
+    <w:p>
+      <w:pPr>
+        <w:pStyle w:val="1num"/>
+      </w:pPr>
+      <w:bookmarkStart w:id="2" w:name="_Toc20955611"/>
+      <w:r>
+        <w:t>Projektbeschreibung</w:t>
+      </w:r>
       <w:bookmarkEnd w:id="2"/>
     </w:p>
     <w:p>
       <w:pPr>
+        <w:pStyle w:val="2num"/>
+      </w:pPr>
+      <w:bookmarkStart w:id="3" w:name="_Toc20955612"/>
+      <w:r>
+        <w:t>Organisatorische Vorgaben</w:t>
+      </w:r>
+      <w:bookmarkEnd w:id="3"/>
+    </w:p>
+    <w:p>
+      <w:pPr>
         <w:jc w:val="both"/>
       </w:pPr>
       <w:r>
-        <w:t>Das Projekt und die Dokumentation wurden durch die Autoren eigenständig durchgeführt und dokumentiert.</w:t>
-      </w:r>
-      <w:r>
-        <w:t xml:space="preserve"> Betreut wurde es von Herrn Hennig und wurde im Schulunterricht am Heinz-Nixdorf Berufskolleg durchgeführt. </w:t>
-      </w:r>
-      <w:r>
-        <w:t xml:space="preserve">Die Projektarbeit inklusive Dokumentation ist </w:t>
-      </w:r>
-      <w:r>
-        <w:t xml:space="preserve">geistiges Eigentum </w:t>
-      </w:r>
-      <w:r>
-        <w:t>nach §2 UrhG und darf lediglich durch Rechteinhaber (Autoren) und berechtige Dritte (Angestellte Lehrer des Heinz – Nixdorf Berufskolleg</w:t>
-      </w:r>
-      <w:r>
-        <w:t>s</w:t>
-      </w:r>
-      <w:r>
-        <w:t>)</w:t>
-      </w:r>
-      <w:r>
-        <w:t xml:space="preserve"> nach §§ 15, 16, 17,18 &amp; 19 UrhG verwertet werden.</w:t>
+        <w:t>Das Projekt wurde im Zeitraum vom 11.09.2019 bis 01.03.2020 durchgeführt. Je 2 Unterrichtsstunden finden in einem 2-Wochen-Rhythmus statt.</w:t>
+      </w:r>
+    </w:p>
+    <w:p>
+      <w:pPr>
+        <w:pStyle w:val="2num"/>
+      </w:pPr>
+      <w:bookmarkStart w:id="4" w:name="_Toc20955613"/>
+      <w:r>
+        <w:t>Problemanalyse | Projekt – Ziel</w:t>
+      </w:r>
+      <w:bookmarkEnd w:id="4"/>
+    </w:p>
+    <w:p>
+      <w:pPr>
+        <w:jc w:val="both"/>
+      </w:pPr>
+      <w:r>
+        <w:t>Das betreffende System (Bonbon – Abfüllanlage) verfügt derzeit nicht über eine Methode, neue, unsortierte Schokoladenkugeln zu sortieren. Diese müssen per Hand sortiert und in das richtige Fach gelegt werden. Das Projekt dient zur Konzipierung und Umsetzung eines Geräts, welches den Sortierprozess vereinfachen soll.</w:t>
+      </w:r>
+    </w:p>
+    <w:p>
+      <w:pPr>
+        <w:pStyle w:val="2num"/>
+      </w:pPr>
+      <w:bookmarkStart w:id="5" w:name="_Toc20955614"/>
+      <w:r>
+        <w:t>Beteiligte</w:t>
+      </w:r>
+      <w:bookmarkEnd w:id="5"/>
+    </w:p>
+    <w:p>
+      <w:pPr>
+        <w:jc w:val="both"/>
+      </w:pPr>
+      <w:r>
+        <w:t xml:space="preserve">Das Projekt wird gemeinsam von den drei Autoren Niklas Kamm, Julian Krieger und Pascal Gläß durchgeführt und dokumentiert. Im Rahmen des Schulunterrichts </w:t>
+      </w:r>
+      <w:r>
+        <w:t>wird das Projekt von</w:t>
+      </w:r>
+      <w:r>
+        <w:t xml:space="preserve"> Herr Hennig im Fach „Rechner- und Systemtechnik“</w:t>
+      </w:r>
+      <w:r>
+        <w:t xml:space="preserve"> betreut</w:t>
+      </w:r>
+      <w:r>
+        <w:t>.</w:t>
+      </w:r>
+    </w:p>
+    <w:p>
+      <w:pPr>
+        <w:spacing w:after="160"/>
+      </w:pPr>
+      <w:r>
+        <w:br w:type="page"/>
       </w:r>
     </w:p>
     <w:p>
       <w:pPr>
         <w:pStyle w:val="1num"/>
       </w:pPr>
-      <w:bookmarkStart w:id="3" w:name="_Toc20082389"/>
-      <w:r>
-        <w:t>Projektbeschreibung</w:t>
-      </w:r>
-      <w:bookmarkEnd w:id="3"/>
-    </w:p>
-    <w:p>
-      <w:pPr>
-        <w:pStyle w:val="2num"/>
-      </w:pPr>
-      <w:bookmarkStart w:id="4" w:name="_Toc20082390"/>
-      <w:r>
-        <w:t>Organisatorische Vorgaben</w:t>
-      </w:r>
-      <w:bookmarkEnd w:id="4"/>
-    </w:p>
-    <w:p>
-      <w:pPr>
-        <w:jc w:val="both"/>
-      </w:pPr>
-      <w:r>
-        <w:t>Das Projekt wurde im Zeitraum vom 11.09.2019 bis 01.03.2020 durchgeführt. Je 2 Unterrichtsstunden finden in einem 2-Wochen-Rhythmus statt.</w:t>
-      </w:r>
-    </w:p>
-    <w:p>
-      <w:pPr>
-        <w:pStyle w:val="2num"/>
-      </w:pPr>
-      <w:bookmarkStart w:id="5" w:name="_Toc20082391"/>
-      <w:r>
-        <w:t>Problemanalyse | Projekt – Ziel</w:t>
-      </w:r>
-      <w:bookmarkEnd w:id="5"/>
-    </w:p>
-    <w:p>
-      <w:pPr>
-        <w:jc w:val="both"/>
-      </w:pPr>
-      <w:r>
-        <w:t>Das betreffende System (Bonbon – Abfüllanlage) verfügt derzeit nicht über eine Methode, neue, unsortierte Schokoladenkugeln zu sortieren. Diese müssen per Hand sortiert und in das richtige Fach gelegt werden. Das Projekt dient zur Konzipierung und Umsetzung eines Geräts, welches den Sortierprozess vereinfachen soll.</w:t>
-      </w:r>
-    </w:p>
-    <w:p>
-      <w:pPr>
-        <w:pStyle w:val="2num"/>
-      </w:pPr>
-      <w:bookmarkStart w:id="6" w:name="_Toc20082392"/>
-      <w:r>
-        <w:t>Beteiligte</w:t>
-      </w:r>
-      <w:bookmarkEnd w:id="6"/>
-    </w:p>
-    <w:p>
-      <w:pPr>
-        <w:jc w:val="both"/>
-      </w:pPr>
-      <w:r>
-        <w:t xml:space="preserve">Das Projekt wird gemeinsam von den drei Autoren Niklas Kamm, Julian Krieger und Pascal Gläß durchgeführt und dokumentiert. Im Rahmen des Schulunterrichts </w:t>
-      </w:r>
-      <w:r>
-        <w:t>wird das Projekt von</w:t>
-      </w:r>
-      <w:r>
-        <w:t xml:space="preserve"> Herr Hennig im Fach „Rechner- und Systemtechnik“</w:t>
-      </w:r>
-      <w:r>
-        <w:t xml:space="preserve"> betreut</w:t>
-      </w:r>
-      <w:r>
-        <w:t>.</w:t>
-      </w:r>
-    </w:p>
-    <w:p>
-      <w:pPr>
-        <w:spacing w:after="160"/>
-      </w:pPr>
-      <w:r>
-        <w:br w:type="page"/>
-      </w:r>
-    </w:p>
-    <w:p>
-      <w:pPr>
-        <w:pStyle w:val="1num"/>
-      </w:pPr>
-      <w:bookmarkStart w:id="7" w:name="_Toc20082393"/>
+      <w:bookmarkStart w:id="6" w:name="_Toc20955615"/>
       <w:r>
         <w:lastRenderedPageBreak/>
         <w:t>Projektplanung</w:t>
       </w:r>
+      <w:bookmarkEnd w:id="6"/>
+    </w:p>
+    <w:p>
+      <w:pPr>
+        <w:pStyle w:val="2num"/>
+      </w:pPr>
+      <w:bookmarkStart w:id="7" w:name="_Toc20955616"/>
+      <w:r>
+        <w:t>Soll – Planung</w:t>
+      </w:r>
       <w:bookmarkEnd w:id="7"/>
     </w:p>
     <w:p>
       <w:pPr>
-        <w:pStyle w:val="2num"/>
-      </w:pPr>
-      <w:bookmarkStart w:id="8" w:name="_Toc20082394"/>
-      <w:r>
-        <w:t>Soll – Planung</w:t>
+        <w:pStyle w:val="3num"/>
+      </w:pPr>
+      <w:bookmarkStart w:id="8" w:name="_Toc20955617"/>
+      <w:r>
+        <w:t>Konzeption</w:t>
       </w:r>
       <w:bookmarkEnd w:id="8"/>
-    </w:p>
-    <w:p>
-      <w:pPr>
-        <w:pStyle w:val="3num"/>
-      </w:pPr>
-      <w:bookmarkStart w:id="9" w:name="_Toc20082395"/>
-      <w:r>
-        <w:t>Konzeption</w:t>
-      </w:r>
-      <w:bookmarkEnd w:id="9"/>
     </w:p>
     <w:p>
       <w:pPr>
@@ -3066,26 +3252,23 @@
         <w:pStyle w:val="3num"/>
         <w:jc w:val="both"/>
       </w:pPr>
-      <w:bookmarkStart w:id="10" w:name="_Toc20082396"/>
-      <w:commentRangeStart w:id="11"/>
+      <w:bookmarkStart w:id="9" w:name="_Toc20955618"/>
+      <w:commentRangeStart w:id="10"/>
       <w:r>
         <w:t>Aufbau</w:t>
       </w:r>
-      <w:commentRangeEnd w:id="11"/>
+      <w:commentRangeEnd w:id="10"/>
       <w:r>
         <w:rPr>
           <w:rStyle w:val="Kommentarzeichen"/>
           <w:rFonts w:eastAsiaTheme="minorHAnsi" w:cstheme="minorBidi"/>
           <w:color w:val="auto"/>
         </w:rPr>
-        <w:commentReference w:id="11"/>
-      </w:r>
-      <w:r>
-        <w:t xml:space="preserve"> </w:t>
-      </w:r>
-      <w:bookmarkEnd w:id="10"/>
-      <w:r>
-        <w:t xml:space="preserve"> </w:t>
+        <w:commentReference w:id="10"/>
+      </w:r>
+      <w:bookmarkEnd w:id="9"/>
+      <w:r>
+        <w:t xml:space="preserve">  </w:t>
       </w:r>
     </w:p>
     <w:p>
@@ -3238,7 +3421,7 @@
         </w:rPr>
         <w:t>„</w:t>
       </w:r>
-      <w:hyperlink r:id="rId17" w:history="1">
+      <w:hyperlink r:id="rId18" w:history="1">
         <w:r>
           <w:rPr>
             <w:rStyle w:val="Hyperlink"/>
@@ -3268,7 +3451,7 @@
           <w:rStyle w:val="IntensiveHervorhebung"/>
         </w:rPr>
         <w:sectPr>
-          <w:footerReference w:type="first" r:id="rId18"/>
+          <w:footerReference w:type="first" r:id="rId19"/>
           <w:pgSz w:w="11906" w:h="16838"/>
           <w:pgMar w:top="1417" w:right="1417" w:bottom="1134" w:left="1417" w:header="708" w:footer="708" w:gutter="0"/>
           <w:pgNumType w:start="1"/>
@@ -3372,7 +3555,7 @@
             <wp:extent cx="1175657" cy="881743"/>
             <wp:effectExtent l="0" t="0" r="5715" b="0"/>
             <wp:docPr id="3" name="Video 3">
-              <a:hlinkClick xmlns:a="http://schemas.openxmlformats.org/drawingml/2006/main" r:id="rId19"/>
+              <a:hlinkClick xmlns:a="http://schemas.openxmlformats.org/drawingml/2006/main" r:id="rId20"/>
             </wp:docPr>
             <wp:cNvGraphicFramePr>
               <a:graphicFrameLocks xmlns:a="http://schemas.openxmlformats.org/drawingml/2006/main" noChangeAspect="1"/>
@@ -3382,12 +3565,12 @@
                 <pic:pic xmlns:pic="http://schemas.openxmlformats.org/drawingml/2006/picture">
                   <pic:nvPicPr>
                     <pic:cNvPr id="3" name="Video 3">
-                      <a:hlinkClick r:id="rId19"/>
+                      <a:hlinkClick r:id="rId20"/>
                     </pic:cNvPr>
                     <pic:cNvPicPr/>
                   </pic:nvPicPr>
                   <pic:blipFill>
-                    <a:blip r:embed="rId20" cstate="print">
+                    <a:blip r:embed="rId21" cstate="print">
                       <a:extLst>
                         <a:ext uri="{28A0092B-C50C-407E-A947-70E740481C1C}">
                           <a14:useLocalDpi xmlns:a14="http://schemas.microsoft.com/office/drawing/2010/main" val="0"/>
@@ -3432,7 +3615,7 @@
           <w:docGrid w:linePitch="360"/>
         </w:sectPr>
       </w:pPr>
-      <w:bookmarkStart w:id="12" w:name="_Toc20936128"/>
+      <w:bookmarkStart w:id="11" w:name="_Toc20955645"/>
       <w:r>
         <w:t xml:space="preserve">Video </w:t>
       </w:r>
@@ -3447,7 +3630,7 @@
       <w:r>
         <w:t>: Das Gestell erklärt (YouTube)</w:t>
       </w:r>
-      <w:bookmarkEnd w:id="12"/>
+      <w:bookmarkEnd w:id="11"/>
       <w:r>
         <w:br/>
       </w:r>
@@ -3474,7 +3657,7 @@
           <w:szCs w:val="20"/>
         </w:rPr>
       </w:pPr>
-      <w:hyperlink r:id="rId21" w:history="1">
+      <w:hyperlink r:id="rId22" w:history="1">
         <w:r>
           <w:rPr>
             <w:rStyle w:val="Hyperlink"/>
@@ -3510,7 +3693,7 @@
           <w:szCs w:val="20"/>
         </w:rPr>
       </w:pPr>
-      <w:hyperlink r:id="rId22" w:history="1">
+      <w:hyperlink r:id="rId23" w:history="1">
         <w:r>
           <w:rPr>
             <w:rStyle w:val="Hyperlink"/>
@@ -3546,7 +3729,7 @@
           <w:szCs w:val="20"/>
         </w:rPr>
       </w:pPr>
-      <w:hyperlink r:id="rId23" w:history="1">
+      <w:hyperlink r:id="rId24" w:history="1">
         <w:r>
           <w:rPr>
             <w:rStyle w:val="Hyperlink"/>
@@ -3600,7 +3783,7 @@
             <wp:extent cx="1177200" cy="882000"/>
             <wp:effectExtent l="0" t="0" r="4445" b="0"/>
             <wp:docPr id="5" name="Video 5">
-              <a:hlinkClick xmlns:a="http://schemas.openxmlformats.org/drawingml/2006/main" r:id="rId24"/>
+              <a:hlinkClick xmlns:a="http://schemas.openxmlformats.org/drawingml/2006/main" r:id="rId25"/>
             </wp:docPr>
             <wp:cNvGraphicFramePr>
               <a:graphicFrameLocks xmlns:a="http://schemas.openxmlformats.org/drawingml/2006/main" noChangeAspect="1"/>
@@ -3610,12 +3793,12 @@
                 <pic:pic xmlns:pic="http://schemas.openxmlformats.org/drawingml/2006/picture">
                   <pic:nvPicPr>
                     <pic:cNvPr id="5" name="Video 5">
-                      <a:hlinkClick r:id="rId24"/>
+                      <a:hlinkClick r:id="rId25"/>
                     </pic:cNvPr>
                     <pic:cNvPicPr/>
                   </pic:nvPicPr>
                   <pic:blipFill>
-                    <a:blip r:embed="rId25" cstate="print">
+                    <a:blip r:embed="rId26" cstate="print">
                       <a:extLst>
                         <a:ext uri="{28A0092B-C50C-407E-A947-70E740481C1C}">
                           <a14:useLocalDpi xmlns:a14="http://schemas.microsoft.com/office/drawing/2010/main" val="0"/>
@@ -3650,7 +3833,7 @@
         <w:pStyle w:val="Beschriftung"/>
         <w:jc w:val="center"/>
       </w:pPr>
-      <w:bookmarkStart w:id="13" w:name="_Toc20936129"/>
+      <w:bookmarkStart w:id="12" w:name="_Toc20955646"/>
       <w:r>
         <w:t xml:space="preserve">Video </w:t>
       </w:r>
@@ -3669,7 +3852,7 @@
         <w:br/>
         <w:t>(YouTube)</w:t>
       </w:r>
-      <w:bookmarkEnd w:id="13"/>
+      <w:bookmarkEnd w:id="12"/>
     </w:p>
     <w:p>
       <w:pPr>
@@ -3702,7 +3885,7 @@
           <w:szCs w:val="20"/>
         </w:rPr>
       </w:pPr>
-      <w:hyperlink r:id="rId26" w:history="1">
+      <w:hyperlink r:id="rId27" w:history="1">
         <w:r>
           <w:rPr>
             <w:rStyle w:val="Hyperlink"/>
@@ -3738,7 +3921,7 @@
           <w:szCs w:val="20"/>
         </w:rPr>
       </w:pPr>
-      <w:hyperlink r:id="rId27" w:history="1">
+      <w:hyperlink r:id="rId28" w:history="1">
         <w:r>
           <w:rPr>
             <w:rStyle w:val="Hyperlink"/>
@@ -3774,7 +3957,7 @@
           <w:szCs w:val="20"/>
         </w:rPr>
       </w:pPr>
-      <w:hyperlink r:id="rId28" w:history="1">
+      <w:hyperlink r:id="rId29" w:history="1">
         <w:r>
           <w:rPr>
             <w:rStyle w:val="Hyperlink"/>
@@ -3839,7 +4022,7 @@
             <wp:extent cx="1177200" cy="882000"/>
             <wp:effectExtent l="0" t="0" r="4445" b="0"/>
             <wp:docPr id="7" name="Video 7">
-              <a:hlinkClick xmlns:a="http://schemas.openxmlformats.org/drawingml/2006/main" r:id="rId29"/>
+              <a:hlinkClick xmlns:a="http://schemas.openxmlformats.org/drawingml/2006/main" r:id="rId30"/>
             </wp:docPr>
             <wp:cNvGraphicFramePr>
               <a:graphicFrameLocks xmlns:a="http://schemas.openxmlformats.org/drawingml/2006/main" noChangeAspect="1"/>
@@ -3849,12 +4032,12 @@
                 <pic:pic xmlns:pic="http://schemas.openxmlformats.org/drawingml/2006/picture">
                   <pic:nvPicPr>
                     <pic:cNvPr id="7" name="Video 7">
-                      <a:hlinkClick r:id="rId29"/>
+                      <a:hlinkClick r:id="rId30"/>
                     </pic:cNvPr>
                     <pic:cNvPicPr/>
                   </pic:nvPicPr>
                   <pic:blipFill>
-                    <a:blip r:embed="rId30" cstate="print">
+                    <a:blip r:embed="rId31" cstate="print">
                       <a:extLst>
                         <a:ext uri="{28A0092B-C50C-407E-A947-70E740481C1C}">
                           <a14:useLocalDpi xmlns:a14="http://schemas.microsoft.com/office/drawing/2010/main" val="0"/>
@@ -3898,7 +4081,7 @@
           <w:docGrid w:linePitch="360"/>
         </w:sectPr>
       </w:pPr>
-      <w:bookmarkStart w:id="14" w:name="_Toc20936130"/>
+      <w:bookmarkStart w:id="13" w:name="_Toc20955647"/>
       <w:r>
         <w:t xml:space="preserve">Video </w:t>
       </w:r>
@@ -3917,7 +4100,7 @@
         <w:br/>
         <w:t>(YouTube)</w:t>
       </w:r>
-      <w:bookmarkEnd w:id="14"/>
+      <w:bookmarkEnd w:id="13"/>
     </w:p>
     <w:p>
       <w:pPr>
@@ -3963,7 +4146,7 @@
           <w:szCs w:val="20"/>
         </w:rPr>
       </w:pPr>
-      <w:hyperlink r:id="rId31" w:history="1">
+      <w:hyperlink r:id="rId32" w:history="1">
         <w:r>
           <w:rPr>
             <w:rStyle w:val="Hyperlink"/>
@@ -3999,7 +4182,7 @@
           <w:szCs w:val="20"/>
         </w:rPr>
       </w:pPr>
-      <w:hyperlink r:id="rId32" w:history="1">
+      <w:hyperlink r:id="rId33" w:history="1">
         <w:r>
           <w:rPr>
             <w:rStyle w:val="Hyperlink"/>
@@ -4035,7 +4218,7 @@
           <w:szCs w:val="20"/>
         </w:rPr>
       </w:pPr>
-      <w:hyperlink r:id="rId33" w:history="1">
+      <w:hyperlink r:id="rId34" w:history="1">
         <w:r>
           <w:rPr>
             <w:rStyle w:val="Hyperlink"/>
@@ -4083,26 +4266,127 @@
       <w:pPr>
         <w:pStyle w:val="3num"/>
       </w:pPr>
-      <w:bookmarkStart w:id="15" w:name="_Toc20082397"/>
+      <w:bookmarkStart w:id="14" w:name="_Toc20955619"/>
       <w:r>
         <w:lastRenderedPageBreak/>
         <w:t>Software</w:t>
       </w:r>
       <w:r>
-        <w:t xml:space="preserve"> – Planung: Ablauf</w:t>
-      </w:r>
-      <w:bookmarkEnd w:id="15"/>
+        <w:t xml:space="preserve"> – Planung</w:t>
+      </w:r>
+      <w:bookmarkEnd w:id="14"/>
+    </w:p>
+    <w:p>
+      <w:pPr>
+        <w:pStyle w:val="berschrift4"/>
+        <w:spacing w:after="240"/>
+        <w:jc w:val="center"/>
+      </w:pPr>
+      <w:r>
+        <w:t>Grundlegend</w:t>
+      </w:r>
+    </w:p>
+    <w:p>
+      <w:r>
+        <w:t xml:space="preserve">Der Programmcode ist für das </w:t>
+      </w:r>
+      <w:r>
+        <w:t>Arduino Modell „Uno R3“ optimiert. Geschrieben und kompiliert wurde er mit der Arduino IDE in der Version 1.8.10.</w:t>
+      </w:r>
+    </w:p>
+    <w:p>
+      <w:pPr>
+        <w:pStyle w:val="berschrift4"/>
+        <w:spacing w:after="240"/>
+        <w:jc w:val="center"/>
+      </w:pPr>
+      <w:r>
+        <w:t>Ablauf</w:t>
+      </w:r>
+    </w:p>
+    <w:p>
+      <w:r>
+        <w:rPr>
+          <w:noProof/>
+        </w:rPr>
+        <w:drawing>
+          <wp:anchor distT="0" distB="0" distL="114300" distR="114300" simplePos="0" relativeHeight="251663360" behindDoc="0" locked="0" layoutInCell="1" allowOverlap="1" wp14:anchorId="1198C1FC" wp14:editId="194E7B09">
+            <wp:simplePos x="0" y="0"/>
+            <wp:positionH relativeFrom="margin">
+              <wp:align>left</wp:align>
+            </wp:positionH>
+            <wp:positionV relativeFrom="paragraph">
+              <wp:posOffset>6985</wp:posOffset>
+            </wp:positionV>
+            <wp:extent cx="844550" cy="2754630"/>
+            <wp:effectExtent l="0" t="0" r="0" b="7620"/>
+            <wp:wrapSquare wrapText="bothSides"/>
+            <wp:docPr id="4" name="Grafik 4"/>
+            <wp:cNvGraphicFramePr>
+              <a:graphicFrameLocks xmlns:a="http://schemas.openxmlformats.org/drawingml/2006/main" noChangeAspect="1"/>
+            </wp:cNvGraphicFramePr>
+            <a:graphic xmlns:a="http://schemas.openxmlformats.org/drawingml/2006/main">
+              <a:graphicData uri="http://schemas.openxmlformats.org/drawingml/2006/picture">
+                <pic:pic xmlns:pic="http://schemas.openxmlformats.org/drawingml/2006/picture">
+                  <pic:nvPicPr>
+                    <pic:cNvPr id="0" name="Picture 1"/>
+                    <pic:cNvPicPr>
+                      <a:picLocks noChangeAspect="1" noChangeArrowheads="1"/>
+                    </pic:cNvPicPr>
+                  </pic:nvPicPr>
+                  <pic:blipFill>
+                    <a:blip r:embed="rId35" cstate="print">
+                      <a:extLst>
+                        <a:ext uri="{28A0092B-C50C-407E-A947-70E740481C1C}">
+                          <a14:useLocalDpi xmlns:a14="http://schemas.microsoft.com/office/drawing/2010/main" val="0"/>
+                        </a:ext>
+                      </a:extLst>
+                    </a:blip>
+                    <a:srcRect/>
+                    <a:stretch>
+                      <a:fillRect/>
+                    </a:stretch>
+                  </pic:blipFill>
+                  <pic:spPr bwMode="auto">
+                    <a:xfrm>
+                      <a:off x="0" y="0"/>
+                      <a:ext cx="844550" cy="2754630"/>
+                    </a:xfrm>
+                    <a:prstGeom prst="rect">
+                      <a:avLst/>
+                    </a:prstGeom>
+                    <a:noFill/>
+                    <a:ln>
+                      <a:noFill/>
+                    </a:ln>
+                  </pic:spPr>
+                </pic:pic>
+              </a:graphicData>
+            </a:graphic>
+            <wp14:sizeRelH relativeFrom="margin">
+              <wp14:pctWidth>0</wp14:pctWidth>
+            </wp14:sizeRelH>
+            <wp14:sizeRelV relativeFrom="margin">
+              <wp14:pctHeight>0</wp14:pctHeight>
+            </wp14:sizeRelV>
+          </wp:anchor>
+        </w:drawing>
+      </w:r>
+      <w:r>
+        <w:t>Da hier nur eine grobe Übersicht über den Ablauf des Programms gegeben wird, wird nicht weiter auf die Initialisierung eingegangen. Diese finden Sie unter Punkt 4.2!</w:t>
+      </w:r>
     </w:p>
     <w:p>
       <w:pPr>
         <w:pStyle w:val="Listenabsatz"/>
         <w:numPr>
           <w:ilvl w:val="0"/>
-          <w:numId w:val="3"/>
+          <w:numId w:val="8"/>
         </w:numPr>
-      </w:pPr>
-      <w:r>
-        <w:t>Erklärung Ablauf, Schritt für Schritt</w:t>
+        <w:spacing w:line="276" w:lineRule="auto"/>
+      </w:pPr>
+      <w:r>
+        <w:t>Der untere Motor bewegt die Sperrscheibe auf die Position „Gold“.</w:t>
       </w:r>
     </w:p>
     <w:p>
@@ -4110,11 +4394,12 @@
         <w:pStyle w:val="Listenabsatz"/>
         <w:numPr>
           <w:ilvl w:val="0"/>
-          <w:numId w:val="3"/>
+          <w:numId w:val="8"/>
         </w:numPr>
-      </w:pPr>
-      <w:r>
-        <w:t xml:space="preserve">Hinweis auf PAP (Simpler Screen möglich) </w:t>
+        <w:spacing w:line="276" w:lineRule="auto"/>
+      </w:pPr>
+      <w:r>
+        <w:t>Der obere Motor bewegt die Sortierscheibe auf die Startposition.</w:t>
       </w:r>
     </w:p>
     <w:p>
@@ -4122,11 +4407,13 @@
         <w:pStyle w:val="Listenabsatz"/>
         <w:numPr>
           <w:ilvl w:val="0"/>
-          <w:numId w:val="3"/>
+          <w:numId w:val="8"/>
         </w:numPr>
-      </w:pPr>
-      <w:r>
-        <w:t>Aufteilung Abschnitte</w:t>
+        <w:spacing w:line="276" w:lineRule="auto"/>
+        <w:ind w:left="2127" w:hanging="1767"/>
+      </w:pPr>
+      <w:r>
+        <w:t>Es wird 0,5Sek. gewartet, um die Kugel in die Sortierscheibe fallen zu          lassen</w:t>
       </w:r>
     </w:p>
     <w:p>
@@ -4134,11 +4421,13 @@
         <w:pStyle w:val="Listenabsatz"/>
         <w:numPr>
           <w:ilvl w:val="0"/>
-          <w:numId w:val="3"/>
+          <w:numId w:val="8"/>
         </w:numPr>
-      </w:pPr>
-      <w:r>
-        <w:t>„Software-Schnittstellen“</w:t>
+        <w:spacing w:line="276" w:lineRule="auto"/>
+        <w:ind w:left="2127" w:hanging="1767"/>
+      </w:pPr>
+      <w:r>
+        <w:t>Der obere Motor bewegt die Sortierscheibe zur Farberkennung.</w:t>
       </w:r>
     </w:p>
     <w:p>
@@ -4146,46 +4435,546 @@
         <w:pStyle w:val="Listenabsatz"/>
         <w:numPr>
           <w:ilvl w:val="0"/>
-          <w:numId w:val="3"/>
+          <w:numId w:val="8"/>
         </w:numPr>
-      </w:pPr>
-      <w:r>
-        <w:t>In das Schritt für Schritt einbringen: Uhrzeigersinnproblem</w:t>
-      </w:r>
-    </w:p>
-    <w:p>
-      <w:pPr>
-        <w:pStyle w:val="3num"/>
-      </w:pPr>
-      <w:bookmarkStart w:id="16" w:name="_Toc20082398"/>
-      <w:r>
-        <w:t>Hardware – Planung</w:t>
-      </w:r>
-      <w:bookmarkEnd w:id="16"/>
-    </w:p>
-    <w:p>
-      <w:r>
-        <w:t>Da die Bauelemente, sowie das Design Teil der Vorgabe waren, gab es bei uns keine Entscheidungen in der Hardware zu treffen. Daher listen wir nur jedes Bauteil mit einer kurzen Beschreibung auf.</w:t>
-      </w:r>
+        <w:spacing w:line="276" w:lineRule="auto"/>
+        <w:ind w:left="2127" w:hanging="1767"/>
+      </w:pPr>
+      <w:r>
+        <w:t>Die Farberkennung wird gestartet</w:t>
+      </w:r>
+    </w:p>
+    <w:p>
+      <w:pPr>
+        <w:pStyle w:val="Listenabsatz"/>
+        <w:numPr>
+          <w:ilvl w:val="0"/>
+          <w:numId w:val="8"/>
+        </w:numPr>
+        <w:spacing w:line="276" w:lineRule="auto"/>
+        <w:ind w:left="2127" w:hanging="1767"/>
+      </w:pPr>
+      <w:r>
+        <w:t>Der untere Motor bewegt die Sperrscheibe zur erkannten Farbe.</w:t>
+      </w:r>
+    </w:p>
+    <w:p>
+      <w:pPr>
+        <w:pStyle w:val="Listenabsatz"/>
+        <w:numPr>
+          <w:ilvl w:val="0"/>
+          <w:numId w:val="8"/>
+        </w:numPr>
+        <w:spacing w:line="276" w:lineRule="auto"/>
+        <w:ind w:left="2127" w:hanging="1767"/>
+      </w:pPr>
+      <w:r>
+        <w:t>Der obere Motor bewegt die Sortierscheibe zur erkannten Farbe.</w:t>
+      </w:r>
+      <w:r>
+        <w:br/>
+        <w:t>Dabei fällt die Kugel durch die Sperrscheibe in den richtigen Behälter.</w:t>
+      </w:r>
+    </w:p>
+    <w:p>
+      <w:pPr>
+        <w:pStyle w:val="Listenabsatz"/>
+        <w:numPr>
+          <w:ilvl w:val="0"/>
+          <w:numId w:val="8"/>
+        </w:numPr>
+        <w:spacing w:line="276" w:lineRule="auto"/>
+        <w:ind w:left="2127" w:hanging="1767"/>
+      </w:pPr>
+      <w:r>
+        <w:t>Der untere Motor bewegt die Sperrscheibe zur Startposition.</w:t>
+      </w:r>
+    </w:p>
+    <w:p>
+      <w:pPr>
+        <w:spacing w:line="276" w:lineRule="auto"/>
+      </w:pPr>
+      <w:r>
+        <w:rPr>
+          <w:noProof/>
+        </w:rPr>
+        <mc:AlternateContent>
+          <mc:Choice Requires="wps">
+            <w:drawing>
+              <wp:anchor distT="0" distB="0" distL="114300" distR="114300" simplePos="0" relativeHeight="251667456" behindDoc="0" locked="0" layoutInCell="1" allowOverlap="1" wp14:anchorId="5C1FDCDA" wp14:editId="0415042B">
+                <wp:simplePos x="0" y="0"/>
+                <wp:positionH relativeFrom="margin">
+                  <wp:align>left</wp:align>
+                </wp:positionH>
+                <wp:positionV relativeFrom="paragraph">
+                  <wp:posOffset>89535</wp:posOffset>
+                </wp:positionV>
+                <wp:extent cx="1152525" cy="635"/>
+                <wp:effectExtent l="0" t="0" r="9525" b="8255"/>
+                <wp:wrapSquare wrapText="bothSides"/>
+                <wp:docPr id="8" name="Textfeld 8"/>
+                <wp:cNvGraphicFramePr/>
+                <a:graphic xmlns:a="http://schemas.openxmlformats.org/drawingml/2006/main">
+                  <a:graphicData uri="http://schemas.microsoft.com/office/word/2010/wordprocessingShape">
+                    <wps:wsp>
+                      <wps:cNvSpPr txBox="1"/>
+                      <wps:spPr>
+                        <a:xfrm>
+                          <a:off x="0" y="0"/>
+                          <a:ext cx="1152525" cy="635"/>
+                        </a:xfrm>
+                        <a:prstGeom prst="rect">
+                          <a:avLst/>
+                        </a:prstGeom>
+                        <a:solidFill>
+                          <a:prstClr val="white"/>
+                        </a:solidFill>
+                        <a:ln>
+                          <a:noFill/>
+                        </a:ln>
+                      </wps:spPr>
+                      <wps:txbx>
+                        <w:txbxContent>
+                          <w:p>
+                            <w:pPr>
+                              <w:pStyle w:val="Beschriftung"/>
+                              <w:rPr>
+                                <w:noProof/>
+                              </w:rPr>
+                            </w:pPr>
+                            <w:bookmarkStart w:id="15" w:name="_Toc20955752"/>
+                            <w:r>
+                              <w:t xml:space="preserve">Abbildung </w:t>
+                            </w:r>
+                            <w:fldSimple w:instr=" SEQ Abbildung \* ARABIC ">
+                              <w:r>
+                                <w:rPr>
+                                  <w:noProof/>
+                                </w:rPr>
+                                <w:t>1</w:t>
+                              </w:r>
+                            </w:fldSimple>
+                            <w:r>
+                              <w:t>: Programmablaufplan, grundlegend</w:t>
+                            </w:r>
+                            <w:bookmarkEnd w:id="15"/>
+                          </w:p>
+                        </w:txbxContent>
+                      </wps:txbx>
+                      <wps:bodyPr rot="0" spcFirstLastPara="0" vertOverflow="overflow" horzOverflow="overflow" vert="horz" wrap="square" lIns="0" tIns="0" rIns="0" bIns="0" numCol="1" spcCol="0" rtlCol="0" fromWordArt="0" anchor="t" anchorCtr="0" forceAA="0" compatLnSpc="1">
+                        <a:prstTxWarp prst="textNoShape">
+                          <a:avLst/>
+                        </a:prstTxWarp>
+                        <a:spAutoFit/>
+                      </wps:bodyPr>
+                    </wps:wsp>
+                  </a:graphicData>
+                </a:graphic>
+                <wp14:sizeRelH relativeFrom="margin">
+                  <wp14:pctWidth>0</wp14:pctWidth>
+                </wp14:sizeRelH>
+              </wp:anchor>
+            </w:drawing>
+          </mc:Choice>
+          <mc:Fallback>
+            <w:pict>
+              <v:shapetype w14:anchorId="5C1FDCDA" id="_x0000_t202" coordsize="21600,21600" o:spt="202" path="m,l,21600r21600,l21600,xe">
+                <v:stroke joinstyle="miter"/>
+                <v:path gradientshapeok="t" o:connecttype="rect"/>
+              </v:shapetype>
+              <v:shape id="Textfeld 8" o:spid="_x0000_s1026" type="#_x0000_t202" style="position:absolute;margin-left:0;margin-top:7.05pt;width:90.75pt;height:.05pt;z-index:251667456;visibility:visible;mso-wrap-style:square;mso-width-percent:0;mso-wrap-distance-left:9pt;mso-wrap-distance-top:0;mso-wrap-distance-right:9pt;mso-wrap-distance-bottom:0;mso-position-horizontal:left;mso-position-horizontal-relative:margin;mso-position-vertical:absolute;mso-position-vertical-relative:text;mso-width-percent:0;mso-width-relative:margin;v-text-anchor:top" o:gfxdata="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" stroked="f">
+                <v:textbox style="mso-fit-shape-to-text:t" inset="0,0,0,0">
+                  <w:txbxContent>
+                    <w:p>
+                      <w:pPr>
+                        <w:pStyle w:val="Beschriftung"/>
+                        <w:rPr>
+                          <w:noProof/>
+                        </w:rPr>
+                      </w:pPr>
+                      <w:bookmarkStart w:id="16" w:name="_Toc20955752"/>
+                      <w:r>
+                        <w:t xml:space="preserve">Abbildung </w:t>
+                      </w:r>
+                      <w:fldSimple w:instr=" SEQ Abbildung \* ARABIC ">
+                        <w:r>
+                          <w:rPr>
+                            <w:noProof/>
+                          </w:rPr>
+                          <w:t>1</w:t>
+                        </w:r>
+                      </w:fldSimple>
+                      <w:r>
+                        <w:t>: Programmablaufplan, grundlegend</w:t>
+                      </w:r>
+                      <w:bookmarkEnd w:id="16"/>
+                    </w:p>
+                  </w:txbxContent>
+                </v:textbox>
+                <w10:wrap type="square" anchorx="margin"/>
+              </v:shape>
+            </w:pict>
+          </mc:Fallback>
+        </mc:AlternateContent>
+      </w:r>
+    </w:p>
+    <w:p>
+      <w:pPr>
+        <w:spacing w:line="276" w:lineRule="auto"/>
+      </w:pPr>
+    </w:p>
+    <w:p>
+      <w:pPr>
+        <w:spacing w:line="276" w:lineRule="auto"/>
+      </w:pPr>
     </w:p>
     <w:p>
       <w:pPr>
         <w:pStyle w:val="berschrift4"/>
         <w:spacing w:after="240"/>
-      </w:pPr>
-      <w:r>
-        <w:t>Nicht elektrotechnische Bauteile (Das Konstrukt)</w:t>
-      </w:r>
-    </w:p>
-    <w:p>
-      <w:r>
-        <w:t>Das gesamte Konstrukt wurde aus unbeschichteten mitteldichten Holzfaserplatten hergestellt. Das Design wurde von Herrn Hennig konzipiert und mithilfe eines Lasercutters ausgedruckt und uns zur Verfügung gestellt.</w:t>
+        <w:jc w:val="center"/>
+      </w:pPr>
+      <w:r>
+        <w:t>Aufteilung und Zuordnung</w:t>
+      </w:r>
+    </w:p>
+    <w:p>
+      <w:pPr>
+        <w:spacing w:line="276" w:lineRule="auto"/>
+      </w:pPr>
+      <w:r>
+        <w:t xml:space="preserve">Nach einigen </w:t>
+      </w:r>
+      <w:r>
+        <w:rPr>
+          <w:b/>
+        </w:rPr>
+        <w:t>gemeinsamen</w:t>
+      </w:r>
+      <w:r>
+        <w:t xml:space="preserve"> Überlegung</w:t>
+      </w:r>
+      <w:r>
+        <w:t>en haben wir bereits eine grobe Code-Struktur gehabt. Dies war für uns sehr wichtig, um die Kommunikation zwischen den Methoden besser zu planen. Ohne Wissen, welche Daten wir von den anderen Methoden empfangen oder welche wir übergeben müssen ist es schwer, funktionierenden Code zu programmieren. In dieser Struktur haben wir den Code in mehrere Abschnitte aufgeteilt:</w:t>
+      </w:r>
+    </w:p>
+    <w:p>
+      <w:pPr>
+        <w:pStyle w:val="Listenabsatz"/>
+        <w:numPr>
+          <w:ilvl w:val="0"/>
+          <w:numId w:val="14"/>
+        </w:numPr>
+        <w:spacing w:line="276" w:lineRule="auto"/>
+      </w:pPr>
+      <w:r>
+        <w:t>Motorsteuerung</w:t>
+      </w:r>
+      <w:r>
+        <w:t>,</w:t>
+      </w:r>
+      <w:r>
+        <w:t xml:space="preserve"> bewegt die Motoren zu </w:t>
+      </w:r>
+      <w:r>
+        <w:t>verschiedenen Positionen</w:t>
+      </w:r>
+    </w:p>
+    <w:p>
+      <w:pPr>
+        <w:pStyle w:val="Listenabsatz"/>
+        <w:numPr>
+          <w:ilvl w:val="0"/>
+          <w:numId w:val="14"/>
+        </w:numPr>
+        <w:spacing w:line="276" w:lineRule="auto"/>
+      </w:pPr>
+      <w:r>
+        <w:t>Farberkennung</w:t>
+      </w:r>
+      <w:r>
+        <w:t>,</w:t>
+      </w:r>
+      <w:r>
+        <w:t xml:space="preserve"> erkennt die Farbe und gibt sie zurück</w:t>
+      </w:r>
+    </w:p>
+    <w:p>
+      <w:pPr>
+        <w:pStyle w:val="Listenabsatz"/>
+        <w:numPr>
+          <w:ilvl w:val="0"/>
+          <w:numId w:val="14"/>
+        </w:numPr>
+        <w:spacing w:line="276" w:lineRule="auto"/>
+      </w:pPr>
+      <w:r>
+        <w:t>Setup + Loop</w:t>
+      </w:r>
+      <w:r>
+        <w:t>, Pin – Initialisierung, Ausführung der Methoden</w:t>
+      </w:r>
+    </w:p>
+    <w:p>
+      <w:pPr>
+        <w:spacing w:before="240" w:line="276" w:lineRule="auto"/>
+      </w:pPr>
+      <w:r>
+        <w:t>Nach der Aufteilung haben</w:t>
+      </w:r>
+      <w:r>
+        <w:t xml:space="preserve"> wir feststellen müssen, </w:t>
+      </w:r>
+      <w:r>
+        <w:t>dass nicht jeder seine eigene Methode bekommen könnte. Dank unserer zuvor geplanten Struktur konnten wir aber dennoch eine, unserer Meinung nach gleichmäßige</w:t>
+      </w:r>
+      <w:r>
+        <w:t>,</w:t>
+      </w:r>
+      <w:r>
+        <w:t xml:space="preserve"> Aufteilung und Zuordnung finden</w:t>
+      </w:r>
+      <w:r>
+        <w:t>:</w:t>
+      </w:r>
+    </w:p>
+    <w:p>
+      <w:pPr>
+        <w:pStyle w:val="Listenabsatz"/>
+        <w:numPr>
+          <w:ilvl w:val="0"/>
+          <w:numId w:val="4"/>
+        </w:numPr>
+        <w:spacing w:line="276" w:lineRule="auto"/>
+      </w:pPr>
+      <w:r>
+        <w:t>Motorsteuerung</w:t>
+      </w:r>
+      <w:r>
+        <w:t xml:space="preserve"> (in zwei Teile aufgeteilt)</w:t>
+      </w:r>
+      <w:r>
+        <w:t>:</w:t>
+      </w:r>
+      <w:r>
+        <w:t xml:space="preserve"> Julian, Niklas</w:t>
+      </w:r>
+    </w:p>
+    <w:p>
+      <w:pPr>
+        <w:pStyle w:val="Listenabsatz"/>
+        <w:numPr>
+          <w:ilvl w:val="0"/>
+          <w:numId w:val="4"/>
+        </w:numPr>
+        <w:spacing w:line="276" w:lineRule="auto"/>
+      </w:pPr>
+      <w:r>
+        <w:t>Farberkennung:</w:t>
+      </w:r>
+      <w:r>
+        <w:t xml:space="preserve"> Pascal</w:t>
+      </w:r>
+    </w:p>
+    <w:p>
+      <w:pPr>
+        <w:pStyle w:val="Listenabsatz"/>
+        <w:numPr>
+          <w:ilvl w:val="0"/>
+          <w:numId w:val="4"/>
+        </w:numPr>
+        <w:spacing w:line="276" w:lineRule="auto"/>
+      </w:pPr>
+      <w:r>
+        <w:t>Setup + Loop: Gemeinsam (Kombinieren der einzelnen Abschnitte)</w:t>
+      </w:r>
+    </w:p>
+    <w:p>
+      <w:pPr>
+        <w:spacing w:after="160"/>
+      </w:pPr>
+      <w:r>
+        <w:br w:type="page"/>
       </w:r>
     </w:p>
     <w:p>
       <w:pPr>
         <w:pStyle w:val="berschrift4"/>
         <w:spacing w:after="240"/>
+        <w:jc w:val="center"/>
+      </w:pPr>
+      <w:r>
+        <w:lastRenderedPageBreak/>
+        <w:t>Sonstiges</w:t>
+      </w:r>
+    </w:p>
+    <w:p>
+      <w:pPr>
+        <w:spacing w:after="160"/>
+      </w:pPr>
+      <w:r>
+        <w:t xml:space="preserve">Außerdem haben wir uns für </w:t>
+      </w:r>
+      <w:r>
+        <w:rPr>
+          <w:b/>
+        </w:rPr>
+        <w:t>wichtige Regeln</w:t>
+      </w:r>
+      <w:r>
+        <w:t xml:space="preserve"> </w:t>
+      </w:r>
+      <w:r>
+        <w:t xml:space="preserve">entschieden, um das Zusammenspiel der einzelnen </w:t>
+      </w:r>
+      <w:r>
+        <w:t xml:space="preserve">Abschnitte </w:t>
+      </w:r>
+      <w:r>
+        <w:t>zu optimieren:</w:t>
+      </w:r>
+    </w:p>
+    <w:p>
+      <w:pPr>
+        <w:pStyle w:val="Listenabsatz"/>
+        <w:numPr>
+          <w:ilvl w:val="0"/>
+          <w:numId w:val="13"/>
+        </w:numPr>
+        <w:spacing w:line="276" w:lineRule="auto"/>
+      </w:pPr>
+      <w:r>
+        <w:t>Der Code wird auf Englisch verfasst und kommentiert</w:t>
+      </w:r>
+    </w:p>
+    <w:p>
+      <w:pPr>
+        <w:pStyle w:val="Listenabsatz"/>
+        <w:numPr>
+          <w:ilvl w:val="0"/>
+          <w:numId w:val="13"/>
+        </w:numPr>
+        <w:spacing w:line="276" w:lineRule="auto"/>
+      </w:pPr>
+      <w:r>
+        <w:t>Jede Zeile wird zumindest kurz mit einem Kommentar zusammengefasst</w:t>
+      </w:r>
+    </w:p>
+    <w:p>
+      <w:pPr>
+        <w:pStyle w:val="Listenabsatz"/>
+        <w:numPr>
+          <w:ilvl w:val="0"/>
+          <w:numId w:val="13"/>
+        </w:numPr>
+        <w:spacing w:line="276" w:lineRule="auto"/>
+      </w:pPr>
+      <w:r>
+        <w:t>Korrektes Einrücken ist wichtig für strukturierten Code!</w:t>
+      </w:r>
+    </w:p>
+    <w:p>
+      <w:pPr>
+        <w:pStyle w:val="Listenabsatz"/>
+        <w:numPr>
+          <w:ilvl w:val="0"/>
+          <w:numId w:val="13"/>
+        </w:numPr>
+        <w:spacing w:line="276" w:lineRule="auto"/>
+      </w:pPr>
+      <w:r>
+        <w:t>Jede Methode bekommt einen eigenen Kommentar, welcher die Funktion beschreibt</w:t>
+      </w:r>
+    </w:p>
+    <w:p>
+      <w:pPr>
+        <w:pStyle w:val="Listenabsatz"/>
+        <w:numPr>
+          <w:ilvl w:val="0"/>
+          <w:numId w:val="13"/>
+        </w:numPr>
+        <w:spacing w:line="276" w:lineRule="auto"/>
+      </w:pPr>
+      <w:r>
+        <w:t>Übergebene Parameter (wenn vorhanden) werden intern mit einem „_“ am Anfang benannt</w:t>
+      </w:r>
+    </w:p>
+    <w:p>
+      <w:pPr>
+        <w:pStyle w:val="Listenabsatz"/>
+        <w:numPr>
+          <w:ilvl w:val="0"/>
+          <w:numId w:val="13"/>
+        </w:numPr>
+        <w:spacing w:line="276" w:lineRule="auto"/>
+      </w:pPr>
+      <w:r>
+        <w:t>So viel wie nötig, so wenig wie möglich! Das gilt für redundante Befehle sowie zusammenfassbare Variablen zu Arrays!</w:t>
+      </w:r>
+    </w:p>
+    <w:p>
+      <w:pPr>
+        <w:spacing w:line="276" w:lineRule="auto"/>
+      </w:pPr>
+      <w:r>
+        <w:t xml:space="preserve">Weitere Details und Überlegungen zum Programmcode, sowie die Dokumentation jedes einzelnen finden Sie unter </w:t>
+      </w:r>
+      <w:r>
+        <w:rPr>
+          <w:b/>
+        </w:rPr>
+        <w:t>Punkt 4.2</w:t>
+      </w:r>
+      <w:r>
+        <w:rPr>
+          <w:b/>
+        </w:rPr>
+        <w:t xml:space="preserve"> ff</w:t>
+      </w:r>
+      <w:r>
+        <w:t>.</w:t>
+      </w:r>
+    </w:p>
+    <w:p>
+      <w:pPr>
+        <w:spacing w:line="276" w:lineRule="auto"/>
+      </w:pPr>
+    </w:p>
+    <w:p>
+      <w:pPr>
+        <w:pStyle w:val="3num"/>
+        <w:spacing w:after="240"/>
+      </w:pPr>
+      <w:bookmarkStart w:id="17" w:name="_Toc20955620"/>
+      <w:r>
+        <w:t>Hardware – Planung</w:t>
+      </w:r>
+      <w:bookmarkEnd w:id="17"/>
+    </w:p>
+    <w:p>
+      <w:r>
+        <w:t>Da die Bauelemente, sowie das Design Teil der Vorgabe waren, gab es bei uns keine Entscheidungen in der Hardware zu treffen. Daher listen wir nur jedes Bauteil mit einer kurzen Beschreibung auf.</w:t>
+      </w:r>
+    </w:p>
+    <w:p>
+      <w:pPr>
+        <w:pStyle w:val="berschrift4"/>
+      </w:pPr>
+      <w:r>
+        <w:t>Nicht elektrotechnische Bauteile (Das Konstrukt)</w:t>
+      </w:r>
+    </w:p>
+    <w:p>
+      <w:r>
+        <w:t>Das gesamte Konstrukt wurde aus unbeschichteten mitteldichten Holzfaserplatten hergestellt. Das Design wurde von Herrn Hennig konzipiert und mithilfe eines Lasercutters ausgedruckt und uns zur Verfügung gestellt.</w:t>
+      </w:r>
+      <w:r>
+        <w:br/>
+      </w:r>
+    </w:p>
+    <w:p>
+      <w:pPr>
+        <w:pStyle w:val="berschrift4"/>
       </w:pPr>
       <w:r>
         <w:t>Der Arduino</w:t>
@@ -4195,11 +4984,13 @@
       <w:r>
         <w:t xml:space="preserve">Als Mikrocontroller – Board benutzen wir die Arduino Plattform. Da wir den Formfaktor, aber auch die gebrauchte Anzahl an Pins beachten müssen, benutzen wir ein Board des Modells „Arduino Uno R3“. </w:t>
       </w:r>
+      <w:r>
+        <w:br/>
+      </w:r>
     </w:p>
     <w:p>
       <w:pPr>
         <w:pStyle w:val="berschrift4"/>
-        <w:spacing w:after="240"/>
       </w:pPr>
       <w:r>
         <w:t xml:space="preserve">Die Motoren </w:t>
@@ -4214,11 +5005,13 @@
       <w:r>
         <w:t>Dafür stehen uns 2x „28BYJ-48“ Motoren (M1, M2) zur Verfügung. Zur Verstärkung der Signale benutzen wir 2x „X113647“ Treiberplatinen (T1, T2).</w:t>
       </w:r>
+      <w:r>
+        <w:br/>
+      </w:r>
     </w:p>
     <w:p>
       <w:pPr>
         <w:pStyle w:val="berschrift4"/>
-        <w:spacing w:after="240"/>
       </w:pPr>
       <w:r>
         <w:t>Die Farberkennung</w:t>
@@ -4260,27 +5053,30 @@
       <w:r>
         <w:t xml:space="preserve"> an den Arduino.</w:t>
       </w:r>
+      <w:r>
+        <w:br/>
+      </w:r>
     </w:p>
     <w:p>
       <w:pPr>
         <w:pStyle w:val="berschrift4"/>
-        <w:spacing w:after="240"/>
-      </w:pPr>
-      <w:r>
+      </w:pPr>
+      <w:r>
+        <w:lastRenderedPageBreak/>
         <w:t>Die Lichtschranken</w:t>
       </w:r>
     </w:p>
     <w:p>
-      <w:commentRangeStart w:id="17"/>
+      <w:commentRangeStart w:id="18"/>
       <w:r>
         <w:t xml:space="preserve">Die Lichtschranken bestehen aus einer IR – LED (P1, P2) sowie einem lichtempfindlichen Widerstand (B1, B2), welcher in der Schaltung als Spannungsteiler dient. </w:t>
       </w:r>
-      <w:commentRangeEnd w:id="17"/>
+      <w:commentRangeEnd w:id="18"/>
       <w:r>
         <w:rPr>
           <w:rStyle w:val="Kommentarzeichen"/>
         </w:rPr>
-        <w:commentReference w:id="17"/>
+        <w:commentReference w:id="18"/>
       </w:r>
     </w:p>
     <w:p/>
@@ -4288,11 +5084,11 @@
       <w:pPr>
         <w:pStyle w:val="3num"/>
       </w:pPr>
-      <w:bookmarkStart w:id="18" w:name="_Toc20082399"/>
+      <w:bookmarkStart w:id="19" w:name="_Toc20955621"/>
       <w:r>
         <w:t>Schaltplan</w:t>
       </w:r>
-      <w:bookmarkEnd w:id="18"/>
+      <w:bookmarkEnd w:id="19"/>
     </w:p>
     <w:p>
       <w:r>
@@ -4320,10 +5116,9 @@
     </w:p>
     <w:p>
       <w:r>
-        <w:lastRenderedPageBreak/>
         <w:t xml:space="preserve">Dort mussten wir einige Bauteile hinzufügen, da sie nicht standardmäßig in der Bauteilliste enthalten waren. Eine kurze Übersicht findet man </w:t>
       </w:r>
-      <w:hyperlink r:id="rId34" w:history="1">
+      <w:hyperlink r:id="rId36" w:history="1">
         <w:r>
           <w:rPr>
             <w:rStyle w:val="Hyperlink"/>
@@ -4339,23 +5134,13 @@
       <w:r>
         <w:t xml:space="preserve">Außerdem werden in der Schaltplanansicht standardmäßig die amerikanischen Symbole </w:t>
       </w:r>
-      <w:proofErr w:type="spellStart"/>
-      <w:r>
-        <w:t>angzeigt</w:t>
-      </w:r>
-      <w:proofErr w:type="spellEnd"/>
-      <w:r>
-        <w:t>, welche nicht der deutschen Norm entsprechen. Daher hat Julian mit dem Programm „</w:t>
-      </w:r>
-      <w:proofErr w:type="spellStart"/>
-      <w:r>
-        <w:t>Inkscape</w:t>
-      </w:r>
-      <w:proofErr w:type="spellEnd"/>
-      <w:r>
-        <w:t xml:space="preserve">“ neue Vektorgrafiken erstellt, um den Normen zu entsprechen. Diese sind </w:t>
-      </w:r>
-      <w:hyperlink r:id="rId35" w:history="1">
+      <w:r>
+        <w:t>angezeigt</w:t>
+      </w:r>
+      <w:r>
+        <w:t xml:space="preserve">, welche nicht der deutschen Norm entsprechen. Daher hat Julian mit dem Programm „Inkscape“ neue Vektorgrafiken erstellt, um den Normen zu entsprechen. Diese sind </w:t>
+      </w:r>
+      <w:hyperlink r:id="rId37" w:history="1">
         <w:r>
           <w:rPr>
             <w:rStyle w:val="Hyperlink"/>
@@ -4364,15 +5149,7 @@
         </w:r>
       </w:hyperlink>
       <w:r>
-        <w:t xml:space="preserve"> </w:t>
-      </w:r>
-      <w:proofErr w:type="spellStart"/>
-      <w:r>
-        <w:t>einseh</w:t>
-      </w:r>
-      <w:proofErr w:type="spellEnd"/>
-      <w:r>
-        <w:t>- und herunterladbar.</w:t>
+        <w:t xml:space="preserve"> einseh- und herunterladbar.</w:t>
       </w:r>
     </w:p>
     <w:p>
@@ -4402,7 +5179,7 @@
                     <pic:cNvPicPr/>
                   </pic:nvPicPr>
                   <pic:blipFill>
-                    <a:blip r:embed="rId36" cstate="print">
+                    <a:blip r:embed="rId38" cstate="print">
                       <a:extLst>
                         <a:ext uri="{28A0092B-C50C-407E-A947-70E740481C1C}">
                           <a14:useLocalDpi xmlns:a14="http://schemas.microsoft.com/office/drawing/2010/main" val="0"/>
@@ -4440,7 +5217,8 @@
       <w:pPr>
         <w:pStyle w:val="Beschriftung"/>
       </w:pPr>
-      <w:bookmarkStart w:id="19" w:name="_Toc20861659"/>
+      <w:bookmarkStart w:id="20" w:name="_Toc20861659"/>
+      <w:bookmarkStart w:id="21" w:name="_Toc20955753"/>
       <w:r>
         <w:t xml:space="preserve">Abbildung </w:t>
       </w:r>
@@ -4449,13 +5227,14 @@
           <w:rPr>
             <w:noProof/>
           </w:rPr>
-          <w:t>3</w:t>
+          <w:t>2</w:t>
         </w:r>
       </w:fldSimple>
       <w:r>
         <w:t>: Schaltplan</w:t>
       </w:r>
-      <w:bookmarkEnd w:id="19"/>
+      <w:bookmarkEnd w:id="20"/>
+      <w:bookmarkEnd w:id="21"/>
     </w:p>
     <w:p>
       <w:pPr>
@@ -4469,12 +5248,12 @@
       <w:pPr>
         <w:pStyle w:val="2num"/>
       </w:pPr>
-      <w:bookmarkStart w:id="20" w:name="_Toc20082400"/>
+      <w:bookmarkStart w:id="22" w:name="_Toc20955622"/>
       <w:r>
         <w:lastRenderedPageBreak/>
         <w:t>Zeitplanung</w:t>
       </w:r>
-      <w:bookmarkEnd w:id="20"/>
+      <w:bookmarkEnd w:id="22"/>
     </w:p>
     <w:p>
       <w:pPr>
@@ -4526,22 +5305,30 @@
       <w:pPr>
         <w:pStyle w:val="1num"/>
       </w:pPr>
-      <w:bookmarkStart w:id="21" w:name="_Toc20082401"/>
+      <w:bookmarkStart w:id="23" w:name="_Toc20955623"/>
       <w:r>
         <w:lastRenderedPageBreak/>
         <w:t>Realisierung</w:t>
       </w:r>
-      <w:bookmarkEnd w:id="21"/>
+      <w:bookmarkEnd w:id="23"/>
     </w:p>
     <w:p>
       <w:pPr>
         <w:pStyle w:val="2num"/>
       </w:pPr>
-      <w:bookmarkStart w:id="22" w:name="_Toc20082402"/>
+      <w:bookmarkStart w:id="24" w:name="_Toc20955624"/>
       <w:r>
         <w:t>Aufbau Hardware</w:t>
       </w:r>
-      <w:bookmarkEnd w:id="22"/>
+      <w:bookmarkEnd w:id="24"/>
+    </w:p>
+    <w:p>
+      <w:r>
+        <w:t xml:space="preserve">Zum Start haben wir sämtliche elektronischen Bauteile auf ihre Funktionstüchtigkeit getestet. </w:t>
+      </w:r>
+      <w:r>
+        <w:t>Mehr zu der Funktionsweise der verwendeten Programme finden Sie unter 4.2.1.</w:t>
+      </w:r>
     </w:p>
     <w:p>
       <w:pPr>
@@ -4552,28 +5339,12 @@
         </w:numPr>
       </w:pPr>
       <w:r>
-        <w:t xml:space="preserve">Hardwaretest </w:t>
-      </w:r>
-      <w:r>
-        <w:t>–</w:t>
-      </w:r>
-      <w:r>
-        <w:t xml:space="preserve"> Codes</w:t>
-      </w:r>
-      <w:r>
-        <w:t xml:space="preserve"> (zuerst einzelne Bauteile + </w:t>
-      </w:r>
-      <w:proofErr w:type="spellStart"/>
-      <w:r>
-        <w:t>funktionstest</w:t>
-      </w:r>
-      <w:proofErr w:type="spellEnd"/>
-      <w:r>
-        <w:t>)</w:t>
-      </w:r>
-      <w:r>
-        <w:t xml:space="preserve"> (Foto von Aufbau + Screenshot von Ergebnis, Code als Anhang)</w:t>
-      </w:r>
+        <w:t>Fotos von elektrischem Test</w:t>
+      </w:r>
+    </w:p>
+    <w:p>
+      <w:bookmarkStart w:id="25" w:name="_GoBack"/>
+      <w:bookmarkEnd w:id="25"/>
     </w:p>
     <w:p>
       <w:pPr>
@@ -4603,11 +5374,78 @@
       <w:pPr>
         <w:pStyle w:val="2num"/>
       </w:pPr>
-      <w:bookmarkStart w:id="23" w:name="_Toc20082403"/>
+      <w:bookmarkStart w:id="26" w:name="_Toc20955625"/>
       <w:r>
         <w:t>Programmierung</w:t>
       </w:r>
-      <w:bookmarkEnd w:id="23"/>
+      <w:bookmarkEnd w:id="26"/>
+    </w:p>
+    <w:p>
+      <w:pPr>
+        <w:pStyle w:val="3num"/>
+      </w:pPr>
+      <w:r>
+        <w:t>Testcodes</w:t>
+      </w:r>
+    </w:p>
+    <w:p>
+      <w:pPr>
+        <w:jc w:val="both"/>
+      </w:pPr>
+      <w:r>
+        <w:t>Vor dem Aufbau haben wir uns dafür entschieden, kurze Programmcodes zu schreiben, welche sämtliche Bauteile auf ihre Funktion überprüfen soll. Wir haben zwei simple Codes geschrieben, einen, um die Funktionstüchtigkeit der Motoren zu testen und einen, um sowohl die Lichtschranken als auch die Farberkennung zu testen. Letztere</w:t>
+      </w:r>
+      <w:r>
+        <w:t xml:space="preserve">n </w:t>
+      </w:r>
+      <w:r>
+        <w:t>haben wir außerdem benutzt, um die entsprechenden Sensorwerte zu messen.</w:t>
+      </w:r>
+    </w:p>
+    <w:p>
+      <w:pPr>
+        <w:jc w:val="both"/>
+      </w:pPr>
+    </w:p>
+    <w:p>
+      <w:pPr>
+        <w:pStyle w:val="3num"/>
+      </w:pPr>
+      <w:bookmarkStart w:id="27" w:name="_Toc20955626"/>
+      <w:r>
+        <w:t>Niklas Kamm</w:t>
+      </w:r>
+      <w:bookmarkEnd w:id="27"/>
+    </w:p>
+    <w:p>
+      <w:pPr>
+        <w:pStyle w:val="3num"/>
+      </w:pPr>
+      <w:bookmarkStart w:id="28" w:name="_Toc20955627"/>
+      <w:r>
+        <w:t>Julian Krieger</w:t>
+      </w:r>
+      <w:bookmarkEnd w:id="28"/>
+    </w:p>
+    <w:p>
+      <w:pPr>
+        <w:pStyle w:val="3num"/>
+      </w:pPr>
+      <w:bookmarkStart w:id="29" w:name="_Toc20955628"/>
+      <w:r>
+        <w:t>Pascal Gläß</w:t>
+      </w:r>
+      <w:bookmarkEnd w:id="29"/>
+    </w:p>
+    <w:p>
+      <w:pPr>
+        <w:pStyle w:val="1num"/>
+      </w:pPr>
+      <w:bookmarkStart w:id="30" w:name="_Toc20955629"/>
+      <w:r>
+        <w:t>Projektergebnisse</w:t>
+      </w:r>
+      <w:bookmarkEnd w:id="30"/>
     </w:p>
     <w:p>
       <w:pPr>
@@ -4618,48 +5456,18 @@
         </w:numPr>
       </w:pPr>
       <w:r>
-        <w:t>Beschreibung wie / warum aufgeteilt</w:t>
-      </w:r>
-    </w:p>
-    <w:p>
-      <w:pPr>
-        <w:pStyle w:val="3num"/>
-      </w:pPr>
-      <w:bookmarkStart w:id="24" w:name="_Toc20082404"/>
-      <w:r>
-        <w:t>Niklas Kamm</w:t>
-      </w:r>
-      <w:bookmarkEnd w:id="24"/>
-    </w:p>
-    <w:p>
-      <w:pPr>
-        <w:pStyle w:val="3num"/>
-      </w:pPr>
-      <w:bookmarkStart w:id="25" w:name="_Toc20082405"/>
-      <w:r>
-        <w:t>Julian Krieger</w:t>
-      </w:r>
-      <w:bookmarkEnd w:id="25"/>
-    </w:p>
-    <w:p>
-      <w:pPr>
-        <w:pStyle w:val="3num"/>
-      </w:pPr>
-      <w:bookmarkStart w:id="26" w:name="_Toc20082406"/>
-      <w:r>
-        <w:t>Pascal Gläß</w:t>
-      </w:r>
-      <w:bookmarkEnd w:id="26"/>
+        <w:t>Anschauliche Darstellung der Ergebnisse</w:t>
+      </w:r>
     </w:p>
     <w:p>
       <w:pPr>
         <w:pStyle w:val="1num"/>
       </w:pPr>
-      <w:bookmarkStart w:id="27" w:name="_Toc20082407"/>
-      <w:r>
-        <w:t>Projektergebnisse</w:t>
-      </w:r>
-      <w:bookmarkEnd w:id="27"/>
+      <w:bookmarkStart w:id="31" w:name="_Toc20955630"/>
+      <w:r>
+        <w:t>Projektbewertung</w:t>
+      </w:r>
+      <w:bookmarkEnd w:id="31"/>
     </w:p>
     <w:p>
       <w:pPr>
@@ -4670,18 +5478,8 @@
         </w:numPr>
       </w:pPr>
       <w:r>
-        <w:t>Anschauliche Darstellung der Ergebnisse</w:t>
-      </w:r>
-    </w:p>
-    <w:p>
-      <w:pPr>
-        <w:pStyle w:val="1num"/>
-      </w:pPr>
-      <w:bookmarkStart w:id="28" w:name="_Toc20082408"/>
-      <w:r>
-        <w:t>Projektbewertung</w:t>
-      </w:r>
-      <w:bookmarkEnd w:id="28"/>
+        <w:t>Fazit, ggf. neue Fragestellungen</w:t>
+      </w:r>
     </w:p>
     <w:p>
       <w:pPr>
@@ -4692,7 +5490,7 @@
         </w:numPr>
       </w:pPr>
       <w:r>
-        <w:t>Fazit, ggf. neue Fragestellungen</w:t>
+        <w:t>Jeder seine eigene Aussage / Meinung -&gt; Aufteilung in 3 Bereiche</w:t>
       </w:r>
     </w:p>
     <w:p>
@@ -4704,7 +5502,7 @@
         </w:numPr>
       </w:pPr>
       <w:r>
-        <w:t>Jeder seine eigene Aussage / Meinung -&gt; Aufteilung in 3 Bereiche</w:t>
+        <w:t>Kritische Eigenreflexion</w:t>
       </w:r>
     </w:p>
     <w:p>
@@ -4716,7 +5514,7 @@
         </w:numPr>
       </w:pPr>
       <w:r>
-        <w:t>Kritische Eigenreflexion</w:t>
+        <w:t>Mögliche zukünftige Erweiterungen</w:t>
       </w:r>
     </w:p>
     <w:p>
@@ -4728,18 +5526,6 @@
         </w:numPr>
       </w:pPr>
       <w:r>
-        <w:t>Mögliche zukünftige Erweiterungen</w:t>
-      </w:r>
-    </w:p>
-    <w:p>
-      <w:pPr>
-        <w:pStyle w:val="Listenabsatz"/>
-        <w:numPr>
-          <w:ilvl w:val="0"/>
-          <w:numId w:val="3"/>
-        </w:numPr>
-      </w:pPr>
-      <w:r>
         <w:t>Verbesserungsvorschläge</w:t>
       </w:r>
     </w:p>
@@ -4747,11 +5533,11 @@
       <w:pPr>
         <w:pStyle w:val="1num"/>
       </w:pPr>
-      <w:bookmarkStart w:id="29" w:name="_Toc20082409"/>
+      <w:bookmarkStart w:id="32" w:name="_Toc20955631"/>
       <w:r>
         <w:t>Anhang</w:t>
       </w:r>
-      <w:bookmarkEnd w:id="29"/>
+      <w:bookmarkEnd w:id="32"/>
     </w:p>
     <w:p>
       <w:r>
@@ -4767,8 +5553,9 @@
       <w:pPr>
         <w:pStyle w:val="2num"/>
       </w:pPr>
-      <w:bookmarkStart w:id="30" w:name="_Toc20082410"/>
-      <w:r>
+      <w:bookmarkStart w:id="33" w:name="_Toc20955632"/>
+      <w:r>
+        <w:lastRenderedPageBreak/>
         <w:t xml:space="preserve">Ablaufdiagramm (via </w:t>
       </w:r>
       <w:proofErr w:type="spellStart"/>
@@ -4779,13 +5566,13 @@
       <w:r>
         <w:t>)</w:t>
       </w:r>
-      <w:bookmarkEnd w:id="30"/>
+      <w:bookmarkEnd w:id="33"/>
     </w:p>
     <w:p>
       <w:pPr>
         <w:pStyle w:val="2num"/>
       </w:pPr>
-      <w:bookmarkStart w:id="31" w:name="_Toc20082411"/>
+      <w:bookmarkStart w:id="34" w:name="_Toc20955633"/>
       <w:r>
         <w:t xml:space="preserve">Schaltplan (via </w:t>
       </w:r>
@@ -4797,13 +5584,13 @@
       <w:r>
         <w:t>)</w:t>
       </w:r>
-      <w:bookmarkEnd w:id="31"/>
+      <w:bookmarkEnd w:id="34"/>
     </w:p>
     <w:p>
       <w:pPr>
         <w:pStyle w:val="2num"/>
       </w:pPr>
-      <w:bookmarkStart w:id="32" w:name="_Toc20082412"/>
+      <w:bookmarkStart w:id="35" w:name="_Toc20955634"/>
       <w:r>
         <w:t xml:space="preserve">Gantt – Diagramm (via </w:t>
       </w:r>
@@ -4815,17 +5602,17 @@
       <w:r>
         <w:t>)</w:t>
       </w:r>
-      <w:bookmarkEnd w:id="32"/>
+      <w:bookmarkEnd w:id="35"/>
     </w:p>
     <w:p>
       <w:pPr>
         <w:pStyle w:val="2num"/>
       </w:pPr>
-      <w:bookmarkStart w:id="33" w:name="_Toc20082413"/>
+      <w:bookmarkStart w:id="36" w:name="_Toc20955635"/>
       <w:r>
         <w:t>Programmcode (via Arduino)</w:t>
       </w:r>
-      <w:bookmarkEnd w:id="33"/>
+      <w:bookmarkEnd w:id="36"/>
     </w:p>
     <w:sectPr>
       <w:type w:val="continuous"/>
@@ -4842,7 +5629,7 @@
 
 <file path=word/comments.xml><?xml version="1.0" encoding="utf-8"?>
 <w:comments xmlns:wpc="http://schemas.microsoft.com/office/word/2010/wordprocessingCanvas" xmlns:cx="http://schemas.microsoft.com/office/drawing/2014/chartex" xmlns:cx1="http://schemas.microsoft.com/office/drawing/2015/9/8/chartex" xmlns:cx2="http://schemas.microsoft.com/office/drawing/2015/10/21/chartex" xmlns:cx3="http://schemas.microsoft.com/office/drawing/2016/5/9/chartex" xmlns:cx4="http://schemas.microsoft.com/office/drawing/2016/5/10/chartex" xmlns:cx5="http://schemas.microsoft.com/office/drawing/2016/5/11/chartex" xmlns:cx6="http://schemas.microsoft.com/office/drawing/2016/5/12/chartex" xmlns:cx7="http://schemas.microsoft.com/office/drawing/2016/5/13/chartex" xmlns:cx8="http://schemas.microsoft.com/office/drawing/2016/5/14/chartex" xmlns:mc="http://schemas.openxmlformats.org/markup-compatibility/2006" xmlns:aink="http://schemas.microsoft.com/office/drawing/2016/ink" xmlns:am3d="http://schemas.microsoft.com/office/drawing/2017/model3d" xmlns:o="urn:schemas-microsoft-com:office:office" xmlns:r="http://schemas.openxmlformats.org/officeDocument/2006/relationships" xmlns:m="http://schemas.openxmlformats.org/officeDocument/2006/math" xmlns:v="urn:schemas-microsoft-com:vml" xmlns:wp14="http://schemas.microsoft.com/office/word/2010/wordprocessingDrawing" xmlns:wp="http://schemas.openxmlformats.org/drawingml/2006/wordprocessingDrawing" xmlns:w10="urn:schemas-microsoft-com:office:word" xmlns:w="http://schemas.openxmlformats.org/wordprocessingml/2006/main" xmlns:w14="http://schemas.microsoft.com/office/word/2010/wordml" xmlns:w15="http://schemas.microsoft.com/office/word/2012/wordml" xmlns:w16cid="http://schemas.microsoft.com/office/word/2016/wordml/cid" xmlns:w16se="http://schemas.microsoft.com/office/word/2015/wordml/symex" xmlns:wpg="http://schemas.microsoft.com/office/word/2010/wordprocessingGroup" xmlns:wpi="http://schemas.microsoft.com/office/word/2010/wordprocessingInk" xmlns:wne="http://schemas.microsoft.com/office/word/2006/wordml" xmlns:wps="http://schemas.microsoft.com/office/word/2010/wordprocessingShape" mc:Ignorable="w14 w15 w16se w16cid wp14">
-  <w:comment w:id="11" w:author="Julian Krieger" w:date="2019-09-18T17:13:00Z" w:initials="JK">
+  <w:comment w:id="10" w:author="Julian Krieger" w:date="2019-09-18T17:13:00Z" w:initials="JK">
     <w:p>
       <w:pPr>
         <w:pStyle w:val="Kommentartext"/>
@@ -4858,7 +5645,7 @@
       </w:r>
     </w:p>
   </w:comment>
-  <w:comment w:id="17" w:author="Julian Krieger" w:date="2019-09-18T16:48:00Z" w:initials="JK">
+  <w:comment w:id="18" w:author="Julian Krieger" w:date="2019-09-18T16:48:00Z" w:initials="JK">
     <w:p>
       <w:pPr>
         <w:pStyle w:val="Kommentartext"/>
@@ -4935,7 +5722,6 @@
         <w:dataBinding w:prefixMappings="xmlns:ns0='http://purl.org/dc/elements/1.1/' xmlns:ns1='http://schemas.openxmlformats.org/package/2006/metadata/core-properties' " w:xpath="/ns1:coreProperties[1]/ns0:creator[1]" w:storeItemID="{6C3C8BC8-F283-45AE-878A-BAB7291924A1}"/>
         <w:text/>
       </w:sdtPr>
-      <w:sdtEndPr/>
       <w:sdtContent>
         <w:r>
           <w:t>Kamm | Krieger | Gläß</w:t>
@@ -4995,7 +5781,7 @@
         <w:rPr>
           <w:noProof/>
         </w:rPr>
-        <w:instrText>9</w:instrText>
+        <w:instrText>11</w:instrText>
       </w:r>
     </w:fldSimple>
     <w:r>
@@ -5008,7 +5794,7 @@
       <w:rPr>
         <w:noProof/>
       </w:rPr>
-      <w:t>7</w:t>
+      <w:t>9</w:t>
     </w:r>
     <w:r>
       <w:fldChar w:fldCharType="end"/>
@@ -5044,7 +5830,6 @@
         <w:dataBinding w:prefixMappings="xmlns:ns0='http://purl.org/dc/elements/1.1/' xmlns:ns1='http://schemas.openxmlformats.org/package/2006/metadata/core-properties' " w:xpath="/ns1:coreProperties[1]/ns0:creator[1]" w:storeItemID="{6C3C8BC8-F283-45AE-878A-BAB7291924A1}"/>
         <w:text/>
       </w:sdtPr>
-      <w:sdtEndPr/>
       <w:sdtContent>
         <w:r>
           <w:t>Kamm | Krieger | Gläß</w:t>
@@ -5104,7 +5889,7 @@
         <w:rPr>
           <w:noProof/>
         </w:rPr>
-        <w:instrText>9</w:instrText>
+        <w:instrText>10</w:instrText>
       </w:r>
     </w:fldSimple>
     <w:r>
@@ -5117,7 +5902,7 @@
       <w:rPr>
         <w:noProof/>
       </w:rPr>
-      <w:t>7</w:t>
+      <w:t>8</w:t>
     </w:r>
     <w:r>
       <w:fldChar w:fldCharType="end"/>
@@ -5224,7 +6009,6 @@
         <w:dataBinding w:prefixMappings="xmlns:ns0='http://purl.org/dc/elements/1.1/' xmlns:ns1='http://schemas.openxmlformats.org/package/2006/metadata/core-properties' " w:xpath="/ns1:coreProperties[1]/ns0:title[1]" w:storeItemID="{6C3C8BC8-F283-45AE-878A-BAB7291924A1}"/>
         <w:text/>
       </w:sdtPr>
-      <w:sdtEndPr/>
       <w:sdtContent>
         <w:r>
           <w:t>Farbsortiermaschine</w:t>
@@ -5346,7 +6130,6 @@
         <w:dataBinding w:prefixMappings="xmlns:ns0='http://purl.org/dc/elements/1.1/' xmlns:ns1='http://schemas.openxmlformats.org/package/2006/metadata/core-properties' " w:xpath="/ns1:coreProperties[1]/ns0:title[1]" w:storeItemID="{6C3C8BC8-F283-45AE-878A-BAB7291924A1}"/>
         <w:text/>
       </w:sdtPr>
-      <w:sdtEndPr/>
       <w:sdtContent>
         <w:r>
           <w:t>Farbsortiermaschine</w:t>
@@ -5382,6 +6165,181 @@
 <file path=word/numbering.xml><?xml version="1.0" encoding="utf-8"?>
 <w:numbering xmlns:wpc="http://schemas.microsoft.com/office/word/2010/wordprocessingCanvas" xmlns:cx="http://schemas.microsoft.com/office/drawing/2014/chartex" xmlns:cx1="http://schemas.microsoft.com/office/drawing/2015/9/8/chartex" xmlns:cx2="http://schemas.microsoft.com/office/drawing/2015/10/21/chartex" xmlns:cx3="http://schemas.microsoft.com/office/drawing/2016/5/9/chartex" xmlns:cx4="http://schemas.microsoft.com/office/drawing/2016/5/10/chartex" xmlns:cx5="http://schemas.microsoft.com/office/drawing/2016/5/11/chartex" xmlns:cx6="http://schemas.microsoft.com/office/drawing/2016/5/12/chartex" xmlns:cx7="http://schemas.microsoft.com/office/drawing/2016/5/13/chartex" xmlns:cx8="http://schemas.microsoft.com/office/drawing/2016/5/14/chartex" xmlns:mc="http://schemas.openxmlformats.org/markup-compatibility/2006" xmlns:aink="http://schemas.microsoft.com/office/drawing/2016/ink" xmlns:am3d="http://schemas.microsoft.com/office/drawing/2017/model3d" xmlns:o="urn:schemas-microsoft-com:office:office" xmlns:r="http://schemas.openxmlformats.org/officeDocument/2006/relationships" xmlns:m="http://schemas.openxmlformats.org/officeDocument/2006/math" xmlns:v="urn:schemas-microsoft-com:vml" xmlns:wp14="http://schemas.microsoft.com/office/word/2010/wordprocessingDrawing" xmlns:wp="http://schemas.openxmlformats.org/drawingml/2006/wordprocessingDrawing" xmlns:w10="urn:schemas-microsoft-com:office:word" xmlns:w="http://schemas.openxmlformats.org/wordprocessingml/2006/main" xmlns:w14="http://schemas.microsoft.com/office/word/2010/wordml" xmlns:w15="http://schemas.microsoft.com/office/word/2012/wordml" xmlns:w16cid="http://schemas.microsoft.com/office/word/2016/wordml/cid" xmlns:w16se="http://schemas.microsoft.com/office/word/2015/wordml/symex" xmlns:wpg="http://schemas.microsoft.com/office/word/2010/wordprocessingGroup" xmlns:wpi="http://schemas.microsoft.com/office/word/2010/wordprocessingInk" xmlns:wne="http://schemas.microsoft.com/office/word/2006/wordml" xmlns:wps="http://schemas.microsoft.com/office/word/2010/wordprocessingShape" mc:Ignorable="w14 w15 w16se w16cid wp14">
   <w:abstractNum w:abstractNumId="0" w15:restartNumberingAfterBreak="0">
+    <w:nsid w:val="022206CF"/>
+    <w:multiLevelType w:val="hybridMultilevel"/>
+    <w:tmpl w:val="D4F08078"/>
+    <w:lvl w:ilvl="0" w:tplc="0407000F">
+      <w:start w:val="1"/>
+      <w:numFmt w:val="decimal"/>
+      <w:lvlText w:val="%1."/>
+      <w:lvlJc w:val="left"/>
+      <w:pPr>
+        <w:ind w:left="720" w:hanging="360"/>
+      </w:pPr>
+    </w:lvl>
+    <w:lvl w:ilvl="1" w:tplc="04070019" w:tentative="1">
+      <w:start w:val="1"/>
+      <w:numFmt w:val="lowerLetter"/>
+      <w:lvlText w:val="%2."/>
+      <w:lvlJc w:val="left"/>
+      <w:pPr>
+        <w:ind w:left="1440" w:hanging="360"/>
+      </w:pPr>
+    </w:lvl>
+    <w:lvl w:ilvl="2" w:tplc="0407001B" w:tentative="1">
+      <w:start w:val="1"/>
+      <w:numFmt w:val="lowerRoman"/>
+      <w:lvlText w:val="%3."/>
+      <w:lvlJc w:val="right"/>
+      <w:pPr>
+        <w:ind w:left="2160" w:hanging="180"/>
+      </w:pPr>
+    </w:lvl>
+    <w:lvl w:ilvl="3" w:tplc="0407000F" w:tentative="1">
+      <w:start w:val="1"/>
+      <w:numFmt w:val="decimal"/>
+      <w:lvlText w:val="%4."/>
+      <w:lvlJc w:val="left"/>
+      <w:pPr>
+        <w:ind w:left="2880" w:hanging="360"/>
+      </w:pPr>
+    </w:lvl>
+    <w:lvl w:ilvl="4" w:tplc="04070019" w:tentative="1">
+      <w:start w:val="1"/>
+      <w:numFmt w:val="lowerLetter"/>
+      <w:lvlText w:val="%5."/>
+      <w:lvlJc w:val="left"/>
+      <w:pPr>
+        <w:ind w:left="3600" w:hanging="360"/>
+      </w:pPr>
+    </w:lvl>
+    <w:lvl w:ilvl="5" w:tplc="0407001B" w:tentative="1">
+      <w:start w:val="1"/>
+      <w:numFmt w:val="lowerRoman"/>
+      <w:lvlText w:val="%6."/>
+      <w:lvlJc w:val="right"/>
+      <w:pPr>
+        <w:ind w:left="4320" w:hanging="180"/>
+      </w:pPr>
+    </w:lvl>
+    <w:lvl w:ilvl="6" w:tplc="0407000F" w:tentative="1">
+      <w:start w:val="1"/>
+      <w:numFmt w:val="decimal"/>
+      <w:lvlText w:val="%7."/>
+      <w:lvlJc w:val="left"/>
+      <w:pPr>
+        <w:ind w:left="5040" w:hanging="360"/>
+      </w:pPr>
+    </w:lvl>
+    <w:lvl w:ilvl="7" w:tplc="04070019" w:tentative="1">
+      <w:start w:val="1"/>
+      <w:numFmt w:val="lowerLetter"/>
+      <w:lvlText w:val="%8."/>
+      <w:lvlJc w:val="left"/>
+      <w:pPr>
+        <w:ind w:left="5760" w:hanging="360"/>
+      </w:pPr>
+    </w:lvl>
+    <w:lvl w:ilvl="8" w:tplc="0407001B" w:tentative="1">
+      <w:start w:val="1"/>
+      <w:numFmt w:val="lowerRoman"/>
+      <w:lvlText w:val="%9."/>
+      <w:lvlJc w:val="right"/>
+      <w:pPr>
+        <w:ind w:left="6480" w:hanging="180"/>
+      </w:pPr>
+    </w:lvl>
+  </w:abstractNum>
+  <w:abstractNum w:abstractNumId="1" w15:restartNumberingAfterBreak="0">
+    <w:nsid w:val="0E62771D"/>
+    <w:multiLevelType w:val="hybridMultilevel"/>
+    <w:tmpl w:val="2E6C6884"/>
+    <w:lvl w:ilvl="0" w:tplc="24FE94B4">
+      <w:start w:val="1"/>
+      <w:numFmt w:val="upperRoman"/>
+      <w:lvlText w:val="%1."/>
+      <w:lvlJc w:val="left"/>
+      <w:pPr>
+        <w:ind w:left="1080" w:hanging="720"/>
+      </w:pPr>
+      <w:rPr>
+        <w:rFonts w:hint="default"/>
+      </w:rPr>
+    </w:lvl>
+    <w:lvl w:ilvl="1" w:tplc="04070019" w:tentative="1">
+      <w:start w:val="1"/>
+      <w:numFmt w:val="lowerLetter"/>
+      <w:lvlText w:val="%2."/>
+      <w:lvlJc w:val="left"/>
+      <w:pPr>
+        <w:ind w:left="1440" w:hanging="360"/>
+      </w:pPr>
+    </w:lvl>
+    <w:lvl w:ilvl="2" w:tplc="0407001B" w:tentative="1">
+      <w:start w:val="1"/>
+      <w:numFmt w:val="lowerRoman"/>
+      <w:lvlText w:val="%3."/>
+      <w:lvlJc w:val="right"/>
+      <w:pPr>
+        <w:ind w:left="2160" w:hanging="180"/>
+      </w:pPr>
+    </w:lvl>
+    <w:lvl w:ilvl="3" w:tplc="0407000F" w:tentative="1">
+      <w:start w:val="1"/>
+      <w:numFmt w:val="decimal"/>
+      <w:lvlText w:val="%4."/>
+      <w:lvlJc w:val="left"/>
+      <w:pPr>
+        <w:ind w:left="2880" w:hanging="360"/>
+      </w:pPr>
+    </w:lvl>
+    <w:lvl w:ilvl="4" w:tplc="04070019" w:tentative="1">
+      <w:start w:val="1"/>
+      <w:numFmt w:val="lowerLetter"/>
+      <w:lvlText w:val="%5."/>
+      <w:lvlJc w:val="left"/>
+      <w:pPr>
+        <w:ind w:left="3600" w:hanging="360"/>
+      </w:pPr>
+    </w:lvl>
+    <w:lvl w:ilvl="5" w:tplc="0407001B" w:tentative="1">
+      <w:start w:val="1"/>
+      <w:numFmt w:val="lowerRoman"/>
+      <w:lvlText w:val="%6."/>
+      <w:lvlJc w:val="right"/>
+      <w:pPr>
+        <w:ind w:left="4320" w:hanging="180"/>
+      </w:pPr>
+    </w:lvl>
+    <w:lvl w:ilvl="6" w:tplc="0407000F" w:tentative="1">
+      <w:start w:val="1"/>
+      <w:numFmt w:val="decimal"/>
+      <w:lvlText w:val="%7."/>
+      <w:lvlJc w:val="left"/>
+      <w:pPr>
+        <w:ind w:left="5040" w:hanging="360"/>
+      </w:pPr>
+    </w:lvl>
+    <w:lvl w:ilvl="7" w:tplc="04070019" w:tentative="1">
+      <w:start w:val="1"/>
+      <w:numFmt w:val="lowerLetter"/>
+      <w:lvlText w:val="%8."/>
+      <w:lvlJc w:val="left"/>
+      <w:pPr>
+        <w:ind w:left="5760" w:hanging="360"/>
+      </w:pPr>
+    </w:lvl>
+    <w:lvl w:ilvl="8" w:tplc="0407001B" w:tentative="1">
+      <w:start w:val="1"/>
+      <w:numFmt w:val="lowerRoman"/>
+      <w:lvlText w:val="%9."/>
+      <w:lvlJc w:val="right"/>
+      <w:pPr>
+        <w:ind w:left="6480" w:hanging="180"/>
+      </w:pPr>
+    </w:lvl>
+  </w:abstractNum>
+  <w:abstractNum w:abstractNumId="2" w15:restartNumberingAfterBreak="0">
     <w:nsid w:val="16FE5641"/>
     <w:multiLevelType w:val="hybridMultilevel"/>
     <w:tmpl w:val="AC8C14BE"/>
@@ -5494,7 +6452,274 @@
       </w:rPr>
     </w:lvl>
   </w:abstractNum>
-  <w:abstractNum w:abstractNumId="1" w15:restartNumberingAfterBreak="0">
+  <w:abstractNum w:abstractNumId="3" w15:restartNumberingAfterBreak="0">
+    <w:nsid w:val="18216C7C"/>
+    <w:multiLevelType w:val="hybridMultilevel"/>
+    <w:tmpl w:val="E202E818"/>
+    <w:lvl w:ilvl="0" w:tplc="684A4DAA">
+      <w:start w:val="1"/>
+      <w:numFmt w:val="upperRoman"/>
+      <w:lvlText w:val="%1."/>
+      <w:lvlJc w:val="left"/>
+      <w:pPr>
+        <w:ind w:left="1080" w:hanging="720"/>
+      </w:pPr>
+      <w:rPr>
+        <w:rFonts w:hint="default"/>
+      </w:rPr>
+    </w:lvl>
+    <w:lvl w:ilvl="1" w:tplc="04070019" w:tentative="1">
+      <w:start w:val="1"/>
+      <w:numFmt w:val="lowerLetter"/>
+      <w:lvlText w:val="%2."/>
+      <w:lvlJc w:val="left"/>
+      <w:pPr>
+        <w:ind w:left="1440" w:hanging="360"/>
+      </w:pPr>
+    </w:lvl>
+    <w:lvl w:ilvl="2" w:tplc="0407001B" w:tentative="1">
+      <w:start w:val="1"/>
+      <w:numFmt w:val="lowerRoman"/>
+      <w:lvlText w:val="%3."/>
+      <w:lvlJc w:val="right"/>
+      <w:pPr>
+        <w:ind w:left="2160" w:hanging="180"/>
+      </w:pPr>
+    </w:lvl>
+    <w:lvl w:ilvl="3" w:tplc="0407000F" w:tentative="1">
+      <w:start w:val="1"/>
+      <w:numFmt w:val="decimal"/>
+      <w:lvlText w:val="%4."/>
+      <w:lvlJc w:val="left"/>
+      <w:pPr>
+        <w:ind w:left="2880" w:hanging="360"/>
+      </w:pPr>
+    </w:lvl>
+    <w:lvl w:ilvl="4" w:tplc="04070019" w:tentative="1">
+      <w:start w:val="1"/>
+      <w:numFmt w:val="lowerLetter"/>
+      <w:lvlText w:val="%5."/>
+      <w:lvlJc w:val="left"/>
+      <w:pPr>
+        <w:ind w:left="3600" w:hanging="360"/>
+      </w:pPr>
+    </w:lvl>
+    <w:lvl w:ilvl="5" w:tplc="0407001B" w:tentative="1">
+      <w:start w:val="1"/>
+      <w:numFmt w:val="lowerRoman"/>
+      <w:lvlText w:val="%6."/>
+      <w:lvlJc w:val="right"/>
+      <w:pPr>
+        <w:ind w:left="4320" w:hanging="180"/>
+      </w:pPr>
+    </w:lvl>
+    <w:lvl w:ilvl="6" w:tplc="0407000F" w:tentative="1">
+      <w:start w:val="1"/>
+      <w:numFmt w:val="decimal"/>
+      <w:lvlText w:val="%7."/>
+      <w:lvlJc w:val="left"/>
+      <w:pPr>
+        <w:ind w:left="5040" w:hanging="360"/>
+      </w:pPr>
+    </w:lvl>
+    <w:lvl w:ilvl="7" w:tplc="04070019" w:tentative="1">
+      <w:start w:val="1"/>
+      <w:numFmt w:val="lowerLetter"/>
+      <w:lvlText w:val="%8."/>
+      <w:lvlJc w:val="left"/>
+      <w:pPr>
+        <w:ind w:left="5760" w:hanging="360"/>
+      </w:pPr>
+    </w:lvl>
+    <w:lvl w:ilvl="8" w:tplc="0407001B" w:tentative="1">
+      <w:start w:val="1"/>
+      <w:numFmt w:val="lowerRoman"/>
+      <w:lvlText w:val="%9."/>
+      <w:lvlJc w:val="right"/>
+      <w:pPr>
+        <w:ind w:left="6480" w:hanging="180"/>
+      </w:pPr>
+    </w:lvl>
+  </w:abstractNum>
+  <w:abstractNum w:abstractNumId="4" w15:restartNumberingAfterBreak="0">
+    <w:nsid w:val="2A21721E"/>
+    <w:multiLevelType w:val="hybridMultilevel"/>
+    <w:tmpl w:val="D2522688"/>
+    <w:lvl w:ilvl="0" w:tplc="0407000F">
+      <w:start w:val="1"/>
+      <w:numFmt w:val="decimal"/>
+      <w:lvlText w:val="%1."/>
+      <w:lvlJc w:val="left"/>
+      <w:pPr>
+        <w:ind w:left="720" w:hanging="360"/>
+      </w:pPr>
+      <w:rPr>
+        <w:rFonts w:hint="default"/>
+      </w:rPr>
+    </w:lvl>
+    <w:lvl w:ilvl="1" w:tplc="04070019">
+      <w:start w:val="1"/>
+      <w:numFmt w:val="lowerLetter"/>
+      <w:lvlText w:val="%2."/>
+      <w:lvlJc w:val="left"/>
+      <w:pPr>
+        <w:ind w:left="1440" w:hanging="360"/>
+      </w:pPr>
+    </w:lvl>
+    <w:lvl w:ilvl="2" w:tplc="0407001B">
+      <w:start w:val="1"/>
+      <w:numFmt w:val="lowerRoman"/>
+      <w:lvlText w:val="%3."/>
+      <w:lvlJc w:val="right"/>
+      <w:pPr>
+        <w:ind w:left="2160" w:hanging="180"/>
+      </w:pPr>
+    </w:lvl>
+    <w:lvl w:ilvl="3" w:tplc="0407000F" w:tentative="1">
+      <w:start w:val="1"/>
+      <w:numFmt w:val="decimal"/>
+      <w:lvlText w:val="%4."/>
+      <w:lvlJc w:val="left"/>
+      <w:pPr>
+        <w:ind w:left="2880" w:hanging="360"/>
+      </w:pPr>
+    </w:lvl>
+    <w:lvl w:ilvl="4" w:tplc="04070019" w:tentative="1">
+      <w:start w:val="1"/>
+      <w:numFmt w:val="lowerLetter"/>
+      <w:lvlText w:val="%5."/>
+      <w:lvlJc w:val="left"/>
+      <w:pPr>
+        <w:ind w:left="3600" w:hanging="360"/>
+      </w:pPr>
+    </w:lvl>
+    <w:lvl w:ilvl="5" w:tplc="0407001B" w:tentative="1">
+      <w:start w:val="1"/>
+      <w:numFmt w:val="lowerRoman"/>
+      <w:lvlText w:val="%6."/>
+      <w:lvlJc w:val="right"/>
+      <w:pPr>
+        <w:ind w:left="4320" w:hanging="180"/>
+      </w:pPr>
+    </w:lvl>
+    <w:lvl w:ilvl="6" w:tplc="0407000F" w:tentative="1">
+      <w:start w:val="1"/>
+      <w:numFmt w:val="decimal"/>
+      <w:lvlText w:val="%7."/>
+      <w:lvlJc w:val="left"/>
+      <w:pPr>
+        <w:ind w:left="5040" w:hanging="360"/>
+      </w:pPr>
+    </w:lvl>
+    <w:lvl w:ilvl="7" w:tplc="04070019" w:tentative="1">
+      <w:start w:val="1"/>
+      <w:numFmt w:val="lowerLetter"/>
+      <w:lvlText w:val="%8."/>
+      <w:lvlJc w:val="left"/>
+      <w:pPr>
+        <w:ind w:left="5760" w:hanging="360"/>
+      </w:pPr>
+    </w:lvl>
+    <w:lvl w:ilvl="8" w:tplc="0407001B" w:tentative="1">
+      <w:start w:val="1"/>
+      <w:numFmt w:val="lowerRoman"/>
+      <w:lvlText w:val="%9."/>
+      <w:lvlJc w:val="right"/>
+      <w:pPr>
+        <w:ind w:left="6480" w:hanging="180"/>
+      </w:pPr>
+    </w:lvl>
+  </w:abstractNum>
+  <w:abstractNum w:abstractNumId="5" w15:restartNumberingAfterBreak="0">
+    <w:nsid w:val="3BE51336"/>
+    <w:multiLevelType w:val="hybridMultilevel"/>
+    <w:tmpl w:val="6902D35A"/>
+    <w:lvl w:ilvl="0" w:tplc="9C54C54C">
+      <w:start w:val="1"/>
+      <w:numFmt w:val="upperRoman"/>
+      <w:lvlText w:val="%1."/>
+      <w:lvlJc w:val="left"/>
+      <w:pPr>
+        <w:ind w:left="1080" w:hanging="720"/>
+      </w:pPr>
+      <w:rPr>
+        <w:rFonts w:hint="default"/>
+      </w:rPr>
+    </w:lvl>
+    <w:lvl w:ilvl="1" w:tplc="04070019" w:tentative="1">
+      <w:start w:val="1"/>
+      <w:numFmt w:val="lowerLetter"/>
+      <w:lvlText w:val="%2."/>
+      <w:lvlJc w:val="left"/>
+      <w:pPr>
+        <w:ind w:left="1440" w:hanging="360"/>
+      </w:pPr>
+    </w:lvl>
+    <w:lvl w:ilvl="2" w:tplc="0407001B" w:tentative="1">
+      <w:start w:val="1"/>
+      <w:numFmt w:val="lowerRoman"/>
+      <w:lvlText w:val="%3."/>
+      <w:lvlJc w:val="right"/>
+      <w:pPr>
+        <w:ind w:left="2160" w:hanging="180"/>
+      </w:pPr>
+    </w:lvl>
+    <w:lvl w:ilvl="3" w:tplc="0407000F" w:tentative="1">
+      <w:start w:val="1"/>
+      <w:numFmt w:val="decimal"/>
+      <w:lvlText w:val="%4."/>
+      <w:lvlJc w:val="left"/>
+      <w:pPr>
+        <w:ind w:left="2880" w:hanging="360"/>
+      </w:pPr>
+    </w:lvl>
+    <w:lvl w:ilvl="4" w:tplc="04070019" w:tentative="1">
+      <w:start w:val="1"/>
+      <w:numFmt w:val="lowerLetter"/>
+      <w:lvlText w:val="%5."/>
+      <w:lvlJc w:val="left"/>
+      <w:pPr>
+        <w:ind w:left="3600" w:hanging="360"/>
+      </w:pPr>
+    </w:lvl>
+    <w:lvl w:ilvl="5" w:tplc="0407001B" w:tentative="1">
+      <w:start w:val="1"/>
+      <w:numFmt w:val="lowerRoman"/>
+      <w:lvlText w:val="%6."/>
+      <w:lvlJc w:val="right"/>
+      <w:pPr>
+        <w:ind w:left="4320" w:hanging="180"/>
+      </w:pPr>
+    </w:lvl>
+    <w:lvl w:ilvl="6" w:tplc="0407000F" w:tentative="1">
+      <w:start w:val="1"/>
+      <w:numFmt w:val="decimal"/>
+      <w:lvlText w:val="%7."/>
+      <w:lvlJc w:val="left"/>
+      <w:pPr>
+        <w:ind w:left="5040" w:hanging="360"/>
+      </w:pPr>
+    </w:lvl>
+    <w:lvl w:ilvl="7" w:tplc="04070019" w:tentative="1">
+      <w:start w:val="1"/>
+      <w:numFmt w:val="lowerLetter"/>
+      <w:lvlText w:val="%8."/>
+      <w:lvlJc w:val="left"/>
+      <w:pPr>
+        <w:ind w:left="5760" w:hanging="360"/>
+      </w:pPr>
+    </w:lvl>
+    <w:lvl w:ilvl="8" w:tplc="0407001B" w:tentative="1">
+      <w:start w:val="1"/>
+      <w:numFmt w:val="lowerRoman"/>
+      <w:lvlText w:val="%9."/>
+      <w:lvlJc w:val="right"/>
+      <w:pPr>
+        <w:ind w:left="6480" w:hanging="180"/>
+      </w:pPr>
+    </w:lvl>
+  </w:abstractNum>
+  <w:abstractNum w:abstractNumId="6" w15:restartNumberingAfterBreak="0">
     <w:nsid w:val="45F62041"/>
     <w:multiLevelType w:val="hybridMultilevel"/>
     <w:tmpl w:val="1DBE7708"/>
@@ -5607,7 +6832,7 @@
       </w:rPr>
     </w:lvl>
   </w:abstractNum>
-  <w:abstractNum w:abstractNumId="2" w15:restartNumberingAfterBreak="0">
+  <w:abstractNum w:abstractNumId="7" w15:restartNumberingAfterBreak="0">
     <w:nsid w:val="4BB105A4"/>
     <w:multiLevelType w:val="hybridMultilevel"/>
     <w:tmpl w:val="25DA9FC2"/>
@@ -5720,7 +6945,96 @@
       </w:rPr>
     </w:lvl>
   </w:abstractNum>
-  <w:abstractNum w:abstractNumId="3" w15:restartNumberingAfterBreak="0">
+  <w:abstractNum w:abstractNumId="8" w15:restartNumberingAfterBreak="0">
+    <w:nsid w:val="541C06D2"/>
+    <w:multiLevelType w:val="hybridMultilevel"/>
+    <w:tmpl w:val="2A2C512A"/>
+    <w:lvl w:ilvl="0" w:tplc="0407000F">
+      <w:start w:val="1"/>
+      <w:numFmt w:val="decimal"/>
+      <w:lvlText w:val="%1."/>
+      <w:lvlJc w:val="left"/>
+      <w:pPr>
+        <w:ind w:left="720" w:hanging="360"/>
+      </w:pPr>
+      <w:rPr>
+        <w:rFonts w:hint="default"/>
+      </w:rPr>
+    </w:lvl>
+    <w:lvl w:ilvl="1" w:tplc="04070019" w:tentative="1">
+      <w:start w:val="1"/>
+      <w:numFmt w:val="lowerLetter"/>
+      <w:lvlText w:val="%2."/>
+      <w:lvlJc w:val="left"/>
+      <w:pPr>
+        <w:ind w:left="1440" w:hanging="360"/>
+      </w:pPr>
+    </w:lvl>
+    <w:lvl w:ilvl="2" w:tplc="0407001B" w:tentative="1">
+      <w:start w:val="1"/>
+      <w:numFmt w:val="lowerRoman"/>
+      <w:lvlText w:val="%3."/>
+      <w:lvlJc w:val="right"/>
+      <w:pPr>
+        <w:ind w:left="2160" w:hanging="180"/>
+      </w:pPr>
+    </w:lvl>
+    <w:lvl w:ilvl="3" w:tplc="0407000F" w:tentative="1">
+      <w:start w:val="1"/>
+      <w:numFmt w:val="decimal"/>
+      <w:lvlText w:val="%4."/>
+      <w:lvlJc w:val="left"/>
+      <w:pPr>
+        <w:ind w:left="2880" w:hanging="360"/>
+      </w:pPr>
+    </w:lvl>
+    <w:lvl w:ilvl="4" w:tplc="04070019" w:tentative="1">
+      <w:start w:val="1"/>
+      <w:numFmt w:val="lowerLetter"/>
+      <w:lvlText w:val="%5."/>
+      <w:lvlJc w:val="left"/>
+      <w:pPr>
+        <w:ind w:left="3600" w:hanging="360"/>
+      </w:pPr>
+    </w:lvl>
+    <w:lvl w:ilvl="5" w:tplc="0407001B" w:tentative="1">
+      <w:start w:val="1"/>
+      <w:numFmt w:val="lowerRoman"/>
+      <w:lvlText w:val="%6."/>
+      <w:lvlJc w:val="right"/>
+      <w:pPr>
+        <w:ind w:left="4320" w:hanging="180"/>
+      </w:pPr>
+    </w:lvl>
+    <w:lvl w:ilvl="6" w:tplc="0407000F" w:tentative="1">
+      <w:start w:val="1"/>
+      <w:numFmt w:val="decimal"/>
+      <w:lvlText w:val="%7."/>
+      <w:lvlJc w:val="left"/>
+      <w:pPr>
+        <w:ind w:left="5040" w:hanging="360"/>
+      </w:pPr>
+    </w:lvl>
+    <w:lvl w:ilvl="7" w:tplc="04070019" w:tentative="1">
+      <w:start w:val="1"/>
+      <w:numFmt w:val="lowerLetter"/>
+      <w:lvlText w:val="%8."/>
+      <w:lvlJc w:val="left"/>
+      <w:pPr>
+        <w:ind w:left="5760" w:hanging="360"/>
+      </w:pPr>
+    </w:lvl>
+    <w:lvl w:ilvl="8" w:tplc="0407001B" w:tentative="1">
+      <w:start w:val="1"/>
+      <w:numFmt w:val="lowerRoman"/>
+      <w:lvlText w:val="%9."/>
+      <w:lvlJc w:val="right"/>
+      <w:pPr>
+        <w:ind w:left="6480" w:hanging="180"/>
+      </w:pPr>
+    </w:lvl>
+  </w:abstractNum>
+  <w:abstractNum w:abstractNumId="9" w15:restartNumberingAfterBreak="0">
     <w:nsid w:val="54C96234"/>
     <w:multiLevelType w:val="multilevel"/>
     <w:tmpl w:val="079EB09A"/>
@@ -5834,7 +7148,96 @@
       </w:rPr>
     </w:lvl>
   </w:abstractNum>
-  <w:abstractNum w:abstractNumId="4" w15:restartNumberingAfterBreak="0">
+  <w:abstractNum w:abstractNumId="10" w15:restartNumberingAfterBreak="0">
+    <w:nsid w:val="6121082B"/>
+    <w:multiLevelType w:val="hybridMultilevel"/>
+    <w:tmpl w:val="85C8EE72"/>
+    <w:lvl w:ilvl="0" w:tplc="0407000F">
+      <w:start w:val="1"/>
+      <w:numFmt w:val="decimal"/>
+      <w:lvlText w:val="%1."/>
+      <w:lvlJc w:val="left"/>
+      <w:pPr>
+        <w:ind w:left="720" w:hanging="360"/>
+      </w:pPr>
+      <w:rPr>
+        <w:rFonts w:hint="default"/>
+      </w:rPr>
+    </w:lvl>
+    <w:lvl w:ilvl="1" w:tplc="04070019" w:tentative="1">
+      <w:start w:val="1"/>
+      <w:numFmt w:val="lowerLetter"/>
+      <w:lvlText w:val="%2."/>
+      <w:lvlJc w:val="left"/>
+      <w:pPr>
+        <w:ind w:left="1440" w:hanging="360"/>
+      </w:pPr>
+    </w:lvl>
+    <w:lvl w:ilvl="2" w:tplc="0407001B" w:tentative="1">
+      <w:start w:val="1"/>
+      <w:numFmt w:val="lowerRoman"/>
+      <w:lvlText w:val="%3."/>
+      <w:lvlJc w:val="right"/>
+      <w:pPr>
+        <w:ind w:left="2160" w:hanging="180"/>
+      </w:pPr>
+    </w:lvl>
+    <w:lvl w:ilvl="3" w:tplc="0407000F" w:tentative="1">
+      <w:start w:val="1"/>
+      <w:numFmt w:val="decimal"/>
+      <w:lvlText w:val="%4."/>
+      <w:lvlJc w:val="left"/>
+      <w:pPr>
+        <w:ind w:left="2880" w:hanging="360"/>
+      </w:pPr>
+    </w:lvl>
+    <w:lvl w:ilvl="4" w:tplc="04070019" w:tentative="1">
+      <w:start w:val="1"/>
+      <w:numFmt w:val="lowerLetter"/>
+      <w:lvlText w:val="%5."/>
+      <w:lvlJc w:val="left"/>
+      <w:pPr>
+        <w:ind w:left="3600" w:hanging="360"/>
+      </w:pPr>
+    </w:lvl>
+    <w:lvl w:ilvl="5" w:tplc="0407001B" w:tentative="1">
+      <w:start w:val="1"/>
+      <w:numFmt w:val="lowerRoman"/>
+      <w:lvlText w:val="%6."/>
+      <w:lvlJc w:val="right"/>
+      <w:pPr>
+        <w:ind w:left="4320" w:hanging="180"/>
+      </w:pPr>
+    </w:lvl>
+    <w:lvl w:ilvl="6" w:tplc="0407000F" w:tentative="1">
+      <w:start w:val="1"/>
+      <w:numFmt w:val="decimal"/>
+      <w:lvlText w:val="%7."/>
+      <w:lvlJc w:val="left"/>
+      <w:pPr>
+        <w:ind w:left="5040" w:hanging="360"/>
+      </w:pPr>
+    </w:lvl>
+    <w:lvl w:ilvl="7" w:tplc="04070019" w:tentative="1">
+      <w:start w:val="1"/>
+      <w:numFmt w:val="lowerLetter"/>
+      <w:lvlText w:val="%8."/>
+      <w:lvlJc w:val="left"/>
+      <w:pPr>
+        <w:ind w:left="5760" w:hanging="360"/>
+      </w:pPr>
+    </w:lvl>
+    <w:lvl w:ilvl="8" w:tplc="0407001B" w:tentative="1">
+      <w:start w:val="1"/>
+      <w:numFmt w:val="lowerRoman"/>
+      <w:lvlText w:val="%9."/>
+      <w:lvlJc w:val="right"/>
+      <w:pPr>
+        <w:ind w:left="6480" w:hanging="180"/>
+      </w:pPr>
+    </w:lvl>
+  </w:abstractNum>
+  <w:abstractNum w:abstractNumId="11" w15:restartNumberingAfterBreak="0">
     <w:nsid w:val="6FE27A82"/>
     <w:multiLevelType w:val="hybridMultilevel"/>
     <w:tmpl w:val="23BC6E34"/>
@@ -5947,7 +7350,7 @@
       </w:rPr>
     </w:lvl>
   </w:abstractNum>
-  <w:abstractNum w:abstractNumId="5" w15:restartNumberingAfterBreak="0">
+  <w:abstractNum w:abstractNumId="12" w15:restartNumberingAfterBreak="0">
     <w:nsid w:val="731365E5"/>
     <w:multiLevelType w:val="multilevel"/>
     <w:tmpl w:val="28D28800"/>
@@ -6063,22 +7466,135 @@
       </w:rPr>
     </w:lvl>
   </w:abstractNum>
+  <w:abstractNum w:abstractNumId="13" w15:restartNumberingAfterBreak="0">
+    <w:nsid w:val="7DBA25BA"/>
+    <w:multiLevelType w:val="hybridMultilevel"/>
+    <w:tmpl w:val="E4DC52A0"/>
+    <w:lvl w:ilvl="0" w:tplc="0407000F">
+      <w:start w:val="1"/>
+      <w:numFmt w:val="decimal"/>
+      <w:lvlText w:val="%1."/>
+      <w:lvlJc w:val="left"/>
+      <w:pPr>
+        <w:ind w:left="720" w:hanging="360"/>
+      </w:pPr>
+      <w:rPr>
+        <w:rFonts w:hint="default"/>
+      </w:rPr>
+    </w:lvl>
+    <w:lvl w:ilvl="1" w:tplc="04070019" w:tentative="1">
+      <w:start w:val="1"/>
+      <w:numFmt w:val="lowerLetter"/>
+      <w:lvlText w:val="%2."/>
+      <w:lvlJc w:val="left"/>
+      <w:pPr>
+        <w:ind w:left="1440" w:hanging="360"/>
+      </w:pPr>
+    </w:lvl>
+    <w:lvl w:ilvl="2" w:tplc="0407001B" w:tentative="1">
+      <w:start w:val="1"/>
+      <w:numFmt w:val="lowerRoman"/>
+      <w:lvlText w:val="%3."/>
+      <w:lvlJc w:val="right"/>
+      <w:pPr>
+        <w:ind w:left="2160" w:hanging="180"/>
+      </w:pPr>
+    </w:lvl>
+    <w:lvl w:ilvl="3" w:tplc="0407000F" w:tentative="1">
+      <w:start w:val="1"/>
+      <w:numFmt w:val="decimal"/>
+      <w:lvlText w:val="%4."/>
+      <w:lvlJc w:val="left"/>
+      <w:pPr>
+        <w:ind w:left="2880" w:hanging="360"/>
+      </w:pPr>
+    </w:lvl>
+    <w:lvl w:ilvl="4" w:tplc="04070019" w:tentative="1">
+      <w:start w:val="1"/>
+      <w:numFmt w:val="lowerLetter"/>
+      <w:lvlText w:val="%5."/>
+      <w:lvlJc w:val="left"/>
+      <w:pPr>
+        <w:ind w:left="3600" w:hanging="360"/>
+      </w:pPr>
+    </w:lvl>
+    <w:lvl w:ilvl="5" w:tplc="0407001B" w:tentative="1">
+      <w:start w:val="1"/>
+      <w:numFmt w:val="lowerRoman"/>
+      <w:lvlText w:val="%6."/>
+      <w:lvlJc w:val="right"/>
+      <w:pPr>
+        <w:ind w:left="4320" w:hanging="180"/>
+      </w:pPr>
+    </w:lvl>
+    <w:lvl w:ilvl="6" w:tplc="0407000F" w:tentative="1">
+      <w:start w:val="1"/>
+      <w:numFmt w:val="decimal"/>
+      <w:lvlText w:val="%7."/>
+      <w:lvlJc w:val="left"/>
+      <w:pPr>
+        <w:ind w:left="5040" w:hanging="360"/>
+      </w:pPr>
+    </w:lvl>
+    <w:lvl w:ilvl="7" w:tplc="04070019" w:tentative="1">
+      <w:start w:val="1"/>
+      <w:numFmt w:val="lowerLetter"/>
+      <w:lvlText w:val="%8."/>
+      <w:lvlJc w:val="left"/>
+      <w:pPr>
+        <w:ind w:left="5760" w:hanging="360"/>
+      </w:pPr>
+    </w:lvl>
+    <w:lvl w:ilvl="8" w:tplc="0407001B" w:tentative="1">
+      <w:start w:val="1"/>
+      <w:numFmt w:val="lowerRoman"/>
+      <w:lvlText w:val="%9."/>
+      <w:lvlJc w:val="right"/>
+      <w:pPr>
+        <w:ind w:left="6480" w:hanging="180"/>
+      </w:pPr>
+    </w:lvl>
+  </w:abstractNum>
   <w:num w:numId="1">
+    <w:abstractNumId w:val="9"/>
+  </w:num>
+  <w:num w:numId="2">
+    <w:abstractNumId w:val="12"/>
+  </w:num>
+  <w:num w:numId="3">
+    <w:abstractNumId w:val="7"/>
+  </w:num>
+  <w:num w:numId="4">
+    <w:abstractNumId w:val="6"/>
+  </w:num>
+  <w:num w:numId="5">
+    <w:abstractNumId w:val="11"/>
+  </w:num>
+  <w:num w:numId="6">
+    <w:abstractNumId w:val="2"/>
+  </w:num>
+  <w:num w:numId="7">
+    <w:abstractNumId w:val="8"/>
+  </w:num>
+  <w:num w:numId="8">
+    <w:abstractNumId w:val="4"/>
+  </w:num>
+  <w:num w:numId="9">
+    <w:abstractNumId w:val="13"/>
+  </w:num>
+  <w:num w:numId="10">
+    <w:abstractNumId w:val="1"/>
+  </w:num>
+  <w:num w:numId="11">
     <w:abstractNumId w:val="3"/>
   </w:num>
-  <w:num w:numId="2">
+  <w:num w:numId="12">
     <w:abstractNumId w:val="5"/>
   </w:num>
-  <w:num w:numId="3">
-    <w:abstractNumId w:val="2"/>
+  <w:num w:numId="13">
+    <w:abstractNumId w:val="10"/>
   </w:num>
-  <w:num w:numId="4">
-    <w:abstractNumId w:val="1"/>
-  </w:num>
-  <w:num w:numId="5">
-    <w:abstractNumId w:val="4"/>
-  </w:num>
-  <w:num w:numId="6">
+  <w:num w:numId="14">
     <w:abstractNumId w:val="0"/>
   </w:num>
   <w:numIdMacAtCleanup w:val="3"/>
@@ -6591,6 +8107,7 @@
   <w:style w:type="character" w:default="1" w:styleId="Absatz-Standardschriftart">
     <w:name w:val="Default Paragraph Font"/>
     <w:uiPriority w:val="1"/>
+    <w:semiHidden/>
     <w:unhideWhenUsed/>
   </w:style>
   <w:style w:type="table" w:default="1" w:styleId="NormaleTabelle">
@@ -7328,19 +8845,19 @@
 
 <file path=word/glossary/fontTable.xml><?xml version="1.0" encoding="utf-8"?>
 <w:fonts xmlns:mc="http://schemas.openxmlformats.org/markup-compatibility/2006" xmlns:r="http://schemas.openxmlformats.org/officeDocument/2006/relationships" xmlns:w="http://schemas.openxmlformats.org/wordprocessingml/2006/main" xmlns:w14="http://schemas.microsoft.com/office/word/2010/wordml" xmlns:w15="http://schemas.microsoft.com/office/word/2012/wordml" xmlns:w16cid="http://schemas.microsoft.com/office/word/2016/wordml/cid" xmlns:w16se="http://schemas.microsoft.com/office/word/2015/wordml/symex" mc:Ignorable="w14 w15 w16se w16cid">
+  <w:font w:name="Times New Roman">
+    <w:panose1 w:val="02020603050405020304"/>
+    <w:charset w:val="00"/>
+    <w:family w:val="roman"/>
+    <w:pitch w:val="variable"/>
+    <w:sig w:usb0="E0002AFF" w:usb1="C0007843" w:usb2="00000009" w:usb3="00000000" w:csb0="000001FF" w:csb1="00000000"/>
+  </w:font>
   <w:font w:name="Symbol">
     <w:panose1 w:val="05050102010706020507"/>
     <w:charset w:val="02"/>
     <w:family w:val="roman"/>
     <w:pitch w:val="variable"/>
     <w:sig w:usb0="00000000" w:usb1="10000000" w:usb2="00000000" w:usb3="00000000" w:csb0="80000000" w:csb1="00000000"/>
-  </w:font>
-  <w:font w:name="Times New Roman">
-    <w:panose1 w:val="02020603050405020304"/>
-    <w:charset w:val="00"/>
-    <w:family w:val="roman"/>
-    <w:pitch w:val="variable"/>
-    <w:sig w:usb0="E0002AFF" w:usb1="C0007843" w:usb2="00000009" w:usb3="00000000" w:csb0="000001FF" w:csb1="00000000"/>
   </w:font>
   <w:font w:name="Courier New">
     <w:panose1 w:val="02070309020205020404"/>
@@ -7421,6 +8938,7 @@
     <w:rsid w:val="00CB7FB9"/>
     <w:rsid w:val="00E31E84"/>
     <w:rsid w:val="00F05CAB"/>
+    <w:rsid w:val="00F631CF"/>
   </w:rsids>
   <m:mathPr>
     <m:mathFont m:val="Cambria Math"/>
@@ -8201,7 +9719,7 @@
 </file>
 
 <file path=customXml/itemProps1.xml><?xml version="1.0" encoding="utf-8"?>
-<ds:datastoreItem xmlns:ds="http://schemas.openxmlformats.org/officeDocument/2006/customXml" ds:itemID="{9A8FF67B-92E5-408A-A319-D27651591C7D}">
+<ds:datastoreItem xmlns:ds="http://schemas.openxmlformats.org/officeDocument/2006/customXml" ds:itemID="{13ECFB74-914D-46A0-B5C1-55D5FC7C4D5F}">
   <ds:schemaRefs>
     <ds:schemaRef ds:uri="http://schemas.openxmlformats.org/officeDocument/2006/bibliography"/>
   </ds:schemaRefs>

</xml_diff>